<commit_message>
add media for HW4
</commit_message>
<xml_diff>
--- a/HW4_writeup.docx
+++ b/HW4_writeup.docx
@@ -1219,10 +1219,7 @@
         </w:tc>
       </w:tr>
     </w:tbl>
-    <w:p>
-      <w:bookmarkStart w:id="0" w:name="_GoBack"/>
-      <w:bookmarkEnd w:id="0"/>
-    </w:p>
+    <w:p/>
     <w:tbl>
       <w:tblPr>
         <w:tblW w:w="7151" w:type="dxa"/>
@@ -3536,7 +3533,13 @@
       </w:r>
       <w:proofErr w:type="spellEnd"/>
       <w:r>
-        <w:t xml:space="preserve">. </w:t>
+        <w:t>.</w:t>
+      </w:r>
+      <w:r>
+        <w:t xml:space="preserve"> </w:t>
+      </w:r>
+      <w:r>
+        <w:t xml:space="preserve"> </w:t>
       </w:r>
     </w:p>
     <w:p/>
@@ -4659,7 +4662,1033 @@
         <w:t xml:space="preserve">As the model is configured, the central location of the axial roads makes them more attractive for a shortest-path algorithm, whereas the higher-capacity ring roads are hardly utilized at all. </w:t>
       </w:r>
     </w:p>
+    <w:p>
+      <w:r>
+        <w:t xml:space="preserve">All scenarios divert traffic onto Hypotenuse St., Murphy’s Way, and N. Meridian Road.  Circle Freeway South also sees a notable increase in volume, ranging from 3% to 18% over baseline.  This increase in volume does not extend to Circle Freeway North, which sees 0 volume change over all three scenarios; Hypotenuse St. and Murphy’s Way instead takes any change in volume resulting from the projects.  </w:t>
+      </w:r>
+    </w:p>
+    <w:p>
+      <w:r>
+        <w:t xml:space="preserve">Converting from V/C ratios to Level of Service (LOS) designations (Table) allows for classification of the total vehicle minutes on the </w:t>
+      </w:r>
+      <w:proofErr w:type="spellStart"/>
+      <w:r>
+        <w:t>Simpletown</w:t>
+      </w:r>
+      <w:proofErr w:type="spellEnd"/>
+      <w:r>
+        <w:t xml:space="preserve"> Network (</w:t>
+      </w:r>
+      <w:proofErr w:type="gramStart"/>
+      <w:r>
+        <w:t>Fig )</w:t>
+      </w:r>
+      <w:proofErr w:type="gramEnd"/>
+      <w:r>
+        <w:t xml:space="preserve">. </w:t>
+      </w:r>
+      <w:r>
+        <w:t xml:space="preserve">Based on this analysis, the Race St. / Rush St. Couplet + Skid Road Closure alternative eliminates the greatest percentage of LOS F </w:t>
+      </w:r>
+      <w:r>
+        <w:t>and LOS D conditions on the network, with significant increases to LOS C.</w:t>
+      </w:r>
+      <w:r>
+        <w:t xml:space="preserve"> </w:t>
+      </w:r>
+      <w:r>
+        <w:t xml:space="preserve">  </w:t>
+      </w:r>
+      <w:r>
+        <w:t xml:space="preserve">Based on this analysis, </w:t>
+      </w:r>
+      <w:bookmarkStart w:id="0" w:name="_GoBack"/>
+      <w:bookmarkEnd w:id="0"/>
+    </w:p>
     <w:p/>
+    <w:p/>
+    <w:p/>
+    <w:p/>
+    <w:p/>
+    <w:p/>
+    <w:p/>
+    <w:tbl>
+      <w:tblPr>
+        <w:tblW w:w="9360" w:type="dxa"/>
+        <w:tblLook w:val="04A0" w:firstRow="1" w:lastRow="0" w:firstColumn="1" w:lastColumn="0" w:noHBand="0" w:noVBand="1"/>
+      </w:tblPr>
+      <w:tblGrid>
+        <w:gridCol w:w="1758"/>
+        <w:gridCol w:w="5156"/>
+        <w:gridCol w:w="2446"/>
+      </w:tblGrid>
+      <w:tr>
+        <w:trPr>
+          <w:trHeight w:val="315"/>
+        </w:trPr>
+        <w:tc>
+          <w:tcPr>
+            <w:tcW w:w="1742" w:type="dxa"/>
+            <w:tcBorders>
+              <w:top w:val="nil"/>
+              <w:left w:val="nil"/>
+              <w:bottom w:val="nil"/>
+              <w:right w:val="nil"/>
+            </w:tcBorders>
+            <w:shd w:val="clear" w:color="auto" w:fill="auto"/>
+            <w:noWrap/>
+            <w:tcMar>
+              <w:left w:w="0" w:type="dxa"/>
+              <w:right w:w="0" w:type="dxa"/>
+            </w:tcMar>
+            <w:vAlign w:val="center"/>
+            <w:hideMark/>
+          </w:tcPr>
+          <w:p>
+            <w:pPr>
+              <w:spacing w:after="0" w:line="240" w:lineRule="auto"/>
+              <w:rPr>
+                <w:rFonts w:ascii="Calibri" w:eastAsia="Times New Roman" w:hAnsi="Calibri" w:cs="Calibri"/>
+                <w:b/>
+                <w:color w:val="000000"/>
+                <w:sz w:val="20"/>
+                <w:szCs w:val="20"/>
+              </w:rPr>
+            </w:pPr>
+            <w:r>
+              <w:rPr>
+                <w:rFonts w:ascii="Calibri" w:eastAsia="Times New Roman" w:hAnsi="Calibri" w:cs="Calibri"/>
+                <w:b/>
+                <w:color w:val="000000"/>
+                <w:sz w:val="20"/>
+                <w:szCs w:val="20"/>
+              </w:rPr>
+              <w:t>Level of Service</w:t>
+            </w:r>
+          </w:p>
+        </w:tc>
+        <w:tc>
+          <w:tcPr>
+            <w:tcW w:w="5188" w:type="dxa"/>
+            <w:tcBorders>
+              <w:top w:val="nil"/>
+              <w:left w:val="nil"/>
+              <w:bottom w:val="nil"/>
+              <w:right w:val="nil"/>
+            </w:tcBorders>
+            <w:tcMar>
+              <w:left w:w="0" w:type="dxa"/>
+              <w:right w:w="0" w:type="dxa"/>
+            </w:tcMar>
+            <w:vAlign w:val="center"/>
+          </w:tcPr>
+          <w:p>
+            <w:pPr>
+              <w:spacing w:after="0" w:line="240" w:lineRule="auto"/>
+              <w:rPr>
+                <w:rFonts w:ascii="Calibri" w:eastAsia="Times New Roman" w:hAnsi="Calibri" w:cs="Calibri"/>
+                <w:b/>
+                <w:color w:val="000000"/>
+                <w:sz w:val="20"/>
+                <w:szCs w:val="20"/>
+              </w:rPr>
+            </w:pPr>
+            <w:r>
+              <w:rPr>
+                <w:rFonts w:ascii="Calibri" w:eastAsia="Times New Roman" w:hAnsi="Calibri" w:cs="Calibri"/>
+                <w:b/>
+                <w:color w:val="000000"/>
+                <w:sz w:val="20"/>
+                <w:szCs w:val="20"/>
+              </w:rPr>
+              <w:t>Description</w:t>
+            </w:r>
+          </w:p>
+        </w:tc>
+        <w:tc>
+          <w:tcPr>
+            <w:tcW w:w="2430" w:type="dxa"/>
+            <w:tcBorders>
+              <w:top w:val="nil"/>
+              <w:left w:val="nil"/>
+              <w:bottom w:val="nil"/>
+              <w:right w:val="nil"/>
+            </w:tcBorders>
+            <w:shd w:val="clear" w:color="auto" w:fill="auto"/>
+            <w:noWrap/>
+            <w:tcMar>
+              <w:left w:w="0" w:type="dxa"/>
+              <w:right w:w="0" w:type="dxa"/>
+            </w:tcMar>
+            <w:vAlign w:val="center"/>
+            <w:hideMark/>
+          </w:tcPr>
+          <w:p>
+            <w:pPr>
+              <w:spacing w:after="0" w:line="240" w:lineRule="auto"/>
+              <w:rPr>
+                <w:rFonts w:ascii="Calibri" w:eastAsia="Times New Roman" w:hAnsi="Calibri" w:cs="Calibri"/>
+                <w:b/>
+                <w:color w:val="000000"/>
+                <w:sz w:val="20"/>
+                <w:szCs w:val="20"/>
+              </w:rPr>
+            </w:pPr>
+            <w:r>
+              <w:rPr>
+                <w:rFonts w:ascii="Calibri" w:eastAsia="Times New Roman" w:hAnsi="Calibri" w:cs="Calibri"/>
+                <w:b/>
+                <w:color w:val="000000"/>
+                <w:sz w:val="20"/>
+                <w:szCs w:val="20"/>
+              </w:rPr>
+              <w:t>V/C range</w:t>
+            </w:r>
+          </w:p>
+        </w:tc>
+      </w:tr>
+      <w:tr>
+        <w:trPr>
+          <w:trHeight w:val="315"/>
+        </w:trPr>
+        <w:tc>
+          <w:tcPr>
+            <w:tcW w:w="1742" w:type="dxa"/>
+            <w:tcBorders>
+              <w:top w:val="nil"/>
+              <w:left w:val="nil"/>
+              <w:bottom w:val="nil"/>
+              <w:right w:val="nil"/>
+            </w:tcBorders>
+            <w:shd w:val="clear" w:color="auto" w:fill="auto"/>
+            <w:noWrap/>
+            <w:tcMar>
+              <w:left w:w="0" w:type="dxa"/>
+              <w:right w:w="0" w:type="dxa"/>
+            </w:tcMar>
+            <w:vAlign w:val="center"/>
+            <w:hideMark/>
+          </w:tcPr>
+          <w:p>
+            <w:pPr>
+              <w:spacing w:after="0" w:line="240" w:lineRule="auto"/>
+              <w:rPr>
+                <w:rFonts w:ascii="Calibri" w:eastAsia="Times New Roman" w:hAnsi="Calibri" w:cs="Calibri"/>
+                <w:color w:val="000000"/>
+                <w:sz w:val="20"/>
+                <w:szCs w:val="20"/>
+              </w:rPr>
+            </w:pPr>
+            <w:r>
+              <w:rPr>
+                <w:rFonts w:ascii="Calibri" w:eastAsia="Times New Roman" w:hAnsi="Calibri" w:cs="Calibri"/>
+                <w:color w:val="000000"/>
+                <w:sz w:val="20"/>
+                <w:szCs w:val="20"/>
+              </w:rPr>
+              <w:t>A</w:t>
+            </w:r>
+          </w:p>
+        </w:tc>
+        <w:tc>
+          <w:tcPr>
+            <w:tcW w:w="5188" w:type="dxa"/>
+            <w:tcBorders>
+              <w:top w:val="nil"/>
+              <w:left w:val="nil"/>
+              <w:bottom w:val="nil"/>
+              <w:right w:val="nil"/>
+            </w:tcBorders>
+            <w:tcMar>
+              <w:left w:w="0" w:type="dxa"/>
+              <w:right w:w="0" w:type="dxa"/>
+            </w:tcMar>
+            <w:vAlign w:val="center"/>
+          </w:tcPr>
+          <w:p>
+            <w:pPr>
+              <w:spacing w:after="0" w:line="240" w:lineRule="auto"/>
+              <w:rPr>
+                <w:rFonts w:ascii="Calibri" w:eastAsia="Times New Roman" w:hAnsi="Calibri" w:cs="Calibri"/>
+                <w:color w:val="000000"/>
+                <w:sz w:val="20"/>
+                <w:szCs w:val="20"/>
+              </w:rPr>
+            </w:pPr>
+            <w:r>
+              <w:rPr>
+                <w:rFonts w:ascii="Calibri" w:eastAsia="Times New Roman" w:hAnsi="Calibri" w:cs="Calibri"/>
+                <w:color w:val="000000"/>
+                <w:sz w:val="20"/>
+                <w:szCs w:val="20"/>
+              </w:rPr>
+              <w:t>Free-flow conditions.</w:t>
+            </w:r>
+          </w:p>
+        </w:tc>
+        <w:tc>
+          <w:tcPr>
+            <w:tcW w:w="2430" w:type="dxa"/>
+            <w:tcBorders>
+              <w:top w:val="nil"/>
+              <w:left w:val="nil"/>
+              <w:bottom w:val="nil"/>
+              <w:right w:val="nil"/>
+            </w:tcBorders>
+            <w:shd w:val="clear" w:color="auto" w:fill="auto"/>
+            <w:noWrap/>
+            <w:tcMar>
+              <w:left w:w="0" w:type="dxa"/>
+              <w:right w:w="0" w:type="dxa"/>
+            </w:tcMar>
+            <w:vAlign w:val="center"/>
+            <w:hideMark/>
+          </w:tcPr>
+          <w:p>
+            <w:pPr>
+              <w:spacing w:after="0" w:line="240" w:lineRule="auto"/>
+              <w:rPr>
+                <w:rFonts w:ascii="Calibri" w:eastAsia="Times New Roman" w:hAnsi="Calibri" w:cs="Calibri"/>
+                <w:color w:val="000000"/>
+                <w:sz w:val="20"/>
+                <w:szCs w:val="20"/>
+              </w:rPr>
+            </w:pPr>
+            <w:r>
+              <w:rPr>
+                <w:rFonts w:ascii="Calibri" w:eastAsia="Times New Roman" w:hAnsi="Calibri" w:cs="Calibri"/>
+                <w:color w:val="000000"/>
+                <w:sz w:val="20"/>
+                <w:szCs w:val="20"/>
+              </w:rPr>
+              <w:t>0.00 to 0.60</w:t>
+            </w:r>
+          </w:p>
+        </w:tc>
+      </w:tr>
+      <w:tr>
+        <w:trPr>
+          <w:trHeight w:val="315"/>
+        </w:trPr>
+        <w:tc>
+          <w:tcPr>
+            <w:tcW w:w="1742" w:type="dxa"/>
+            <w:tcBorders>
+              <w:top w:val="nil"/>
+              <w:left w:val="nil"/>
+              <w:bottom w:val="nil"/>
+              <w:right w:val="nil"/>
+            </w:tcBorders>
+            <w:shd w:val="clear" w:color="auto" w:fill="auto"/>
+            <w:noWrap/>
+            <w:tcMar>
+              <w:left w:w="0" w:type="dxa"/>
+              <w:right w:w="0" w:type="dxa"/>
+            </w:tcMar>
+            <w:vAlign w:val="center"/>
+            <w:hideMark/>
+          </w:tcPr>
+          <w:p>
+            <w:pPr>
+              <w:spacing w:after="0" w:line="240" w:lineRule="auto"/>
+              <w:rPr>
+                <w:rFonts w:ascii="Calibri" w:eastAsia="Times New Roman" w:hAnsi="Calibri" w:cs="Calibri"/>
+                <w:color w:val="000000"/>
+                <w:sz w:val="20"/>
+                <w:szCs w:val="20"/>
+              </w:rPr>
+            </w:pPr>
+            <w:r>
+              <w:rPr>
+                <w:rFonts w:ascii="Calibri" w:eastAsia="Times New Roman" w:hAnsi="Calibri" w:cs="Calibri"/>
+                <w:color w:val="000000"/>
+                <w:sz w:val="20"/>
+                <w:szCs w:val="20"/>
+              </w:rPr>
+              <w:t>B</w:t>
+            </w:r>
+          </w:p>
+        </w:tc>
+        <w:tc>
+          <w:tcPr>
+            <w:tcW w:w="5188" w:type="dxa"/>
+            <w:tcBorders>
+              <w:top w:val="nil"/>
+              <w:left w:val="nil"/>
+              <w:bottom w:val="nil"/>
+              <w:right w:val="nil"/>
+            </w:tcBorders>
+            <w:tcMar>
+              <w:left w:w="0" w:type="dxa"/>
+              <w:right w:w="0" w:type="dxa"/>
+            </w:tcMar>
+            <w:vAlign w:val="center"/>
+          </w:tcPr>
+          <w:p>
+            <w:pPr>
+              <w:spacing w:after="0" w:line="240" w:lineRule="auto"/>
+              <w:rPr>
+                <w:rFonts w:ascii="Calibri" w:eastAsia="Times New Roman" w:hAnsi="Calibri" w:cs="Calibri"/>
+                <w:color w:val="000000"/>
+                <w:sz w:val="20"/>
+                <w:szCs w:val="20"/>
+              </w:rPr>
+            </w:pPr>
+            <w:r>
+              <w:rPr>
+                <w:rFonts w:ascii="Calibri" w:eastAsia="Times New Roman" w:hAnsi="Calibri" w:cs="Calibri"/>
+                <w:color w:val="000000"/>
+                <w:sz w:val="20"/>
+                <w:szCs w:val="20"/>
+              </w:rPr>
+              <w:t>Reasonably unimpeded operations.</w:t>
+            </w:r>
+          </w:p>
+        </w:tc>
+        <w:tc>
+          <w:tcPr>
+            <w:tcW w:w="2430" w:type="dxa"/>
+            <w:tcBorders>
+              <w:top w:val="nil"/>
+              <w:left w:val="nil"/>
+              <w:bottom w:val="nil"/>
+              <w:right w:val="nil"/>
+            </w:tcBorders>
+            <w:shd w:val="clear" w:color="auto" w:fill="auto"/>
+            <w:noWrap/>
+            <w:tcMar>
+              <w:left w:w="0" w:type="dxa"/>
+              <w:right w:w="0" w:type="dxa"/>
+            </w:tcMar>
+            <w:vAlign w:val="center"/>
+            <w:hideMark/>
+          </w:tcPr>
+          <w:p>
+            <w:pPr>
+              <w:spacing w:after="0" w:line="240" w:lineRule="auto"/>
+              <w:rPr>
+                <w:rFonts w:ascii="Calibri" w:eastAsia="Times New Roman" w:hAnsi="Calibri" w:cs="Calibri"/>
+                <w:color w:val="000000"/>
+                <w:sz w:val="20"/>
+                <w:szCs w:val="20"/>
+              </w:rPr>
+            </w:pPr>
+            <w:r>
+              <w:rPr>
+                <w:rFonts w:ascii="Calibri" w:eastAsia="Times New Roman" w:hAnsi="Calibri" w:cs="Calibri"/>
+                <w:color w:val="000000"/>
+                <w:sz w:val="20"/>
+                <w:szCs w:val="20"/>
+              </w:rPr>
+              <w:t>0.61 to 0.70</w:t>
+            </w:r>
+          </w:p>
+        </w:tc>
+      </w:tr>
+      <w:tr>
+        <w:trPr>
+          <w:trHeight w:val="315"/>
+        </w:trPr>
+        <w:tc>
+          <w:tcPr>
+            <w:tcW w:w="1742" w:type="dxa"/>
+            <w:tcBorders>
+              <w:top w:val="nil"/>
+              <w:left w:val="nil"/>
+              <w:bottom w:val="nil"/>
+              <w:right w:val="nil"/>
+            </w:tcBorders>
+            <w:shd w:val="clear" w:color="auto" w:fill="auto"/>
+            <w:noWrap/>
+            <w:tcMar>
+              <w:left w:w="0" w:type="dxa"/>
+              <w:right w:w="0" w:type="dxa"/>
+            </w:tcMar>
+            <w:vAlign w:val="center"/>
+            <w:hideMark/>
+          </w:tcPr>
+          <w:p>
+            <w:pPr>
+              <w:spacing w:after="0" w:line="240" w:lineRule="auto"/>
+              <w:rPr>
+                <w:rFonts w:ascii="Calibri" w:eastAsia="Times New Roman" w:hAnsi="Calibri" w:cs="Calibri"/>
+                <w:color w:val="000000"/>
+                <w:sz w:val="20"/>
+                <w:szCs w:val="20"/>
+              </w:rPr>
+            </w:pPr>
+            <w:r>
+              <w:rPr>
+                <w:rFonts w:ascii="Calibri" w:eastAsia="Times New Roman" w:hAnsi="Calibri" w:cs="Calibri"/>
+                <w:color w:val="000000"/>
+                <w:sz w:val="20"/>
+                <w:szCs w:val="20"/>
+              </w:rPr>
+              <w:t>C</w:t>
+            </w:r>
+          </w:p>
+        </w:tc>
+        <w:tc>
+          <w:tcPr>
+            <w:tcW w:w="5188" w:type="dxa"/>
+            <w:tcBorders>
+              <w:top w:val="nil"/>
+              <w:left w:val="nil"/>
+              <w:bottom w:val="nil"/>
+              <w:right w:val="nil"/>
+            </w:tcBorders>
+            <w:tcMar>
+              <w:left w:w="0" w:type="dxa"/>
+              <w:right w:w="0" w:type="dxa"/>
+            </w:tcMar>
+            <w:vAlign w:val="center"/>
+          </w:tcPr>
+          <w:p>
+            <w:pPr>
+              <w:spacing w:after="0" w:line="240" w:lineRule="auto"/>
+              <w:rPr>
+                <w:rFonts w:ascii="Calibri" w:eastAsia="Times New Roman" w:hAnsi="Calibri" w:cs="Calibri"/>
+                <w:color w:val="000000"/>
+                <w:sz w:val="20"/>
+                <w:szCs w:val="20"/>
+              </w:rPr>
+            </w:pPr>
+            <w:r>
+              <w:rPr>
+                <w:rFonts w:ascii="Calibri" w:eastAsia="Times New Roman" w:hAnsi="Calibri" w:cs="Calibri"/>
+                <w:color w:val="000000"/>
+                <w:sz w:val="20"/>
+                <w:szCs w:val="20"/>
+              </w:rPr>
+              <w:t xml:space="preserve">Stable operations, with restrictions. </w:t>
+            </w:r>
+          </w:p>
+        </w:tc>
+        <w:tc>
+          <w:tcPr>
+            <w:tcW w:w="2430" w:type="dxa"/>
+            <w:tcBorders>
+              <w:top w:val="nil"/>
+              <w:left w:val="nil"/>
+              <w:bottom w:val="nil"/>
+              <w:right w:val="nil"/>
+            </w:tcBorders>
+            <w:shd w:val="clear" w:color="auto" w:fill="auto"/>
+            <w:noWrap/>
+            <w:tcMar>
+              <w:left w:w="0" w:type="dxa"/>
+              <w:right w:w="0" w:type="dxa"/>
+            </w:tcMar>
+            <w:vAlign w:val="center"/>
+            <w:hideMark/>
+          </w:tcPr>
+          <w:p>
+            <w:pPr>
+              <w:spacing w:after="0" w:line="240" w:lineRule="auto"/>
+              <w:rPr>
+                <w:rFonts w:ascii="Calibri" w:eastAsia="Times New Roman" w:hAnsi="Calibri" w:cs="Calibri"/>
+                <w:color w:val="000000"/>
+                <w:sz w:val="20"/>
+                <w:szCs w:val="20"/>
+              </w:rPr>
+            </w:pPr>
+            <w:r>
+              <w:rPr>
+                <w:rFonts w:ascii="Calibri" w:eastAsia="Times New Roman" w:hAnsi="Calibri" w:cs="Calibri"/>
+                <w:color w:val="000000"/>
+                <w:sz w:val="20"/>
+                <w:szCs w:val="20"/>
+              </w:rPr>
+              <w:t>0.71 to 0.80</w:t>
+            </w:r>
+          </w:p>
+        </w:tc>
+      </w:tr>
+      <w:tr>
+        <w:trPr>
+          <w:trHeight w:val="315"/>
+        </w:trPr>
+        <w:tc>
+          <w:tcPr>
+            <w:tcW w:w="1742" w:type="dxa"/>
+            <w:tcBorders>
+              <w:top w:val="nil"/>
+              <w:left w:val="nil"/>
+              <w:bottom w:val="nil"/>
+              <w:right w:val="nil"/>
+            </w:tcBorders>
+            <w:shd w:val="clear" w:color="auto" w:fill="auto"/>
+            <w:noWrap/>
+            <w:tcMar>
+              <w:left w:w="0" w:type="dxa"/>
+              <w:right w:w="0" w:type="dxa"/>
+            </w:tcMar>
+            <w:vAlign w:val="center"/>
+            <w:hideMark/>
+          </w:tcPr>
+          <w:p>
+            <w:pPr>
+              <w:spacing w:after="0" w:line="240" w:lineRule="auto"/>
+              <w:rPr>
+                <w:rFonts w:ascii="Calibri" w:eastAsia="Times New Roman" w:hAnsi="Calibri" w:cs="Calibri"/>
+                <w:color w:val="000000"/>
+                <w:sz w:val="20"/>
+                <w:szCs w:val="20"/>
+              </w:rPr>
+            </w:pPr>
+            <w:r>
+              <w:rPr>
+                <w:rFonts w:ascii="Calibri" w:eastAsia="Times New Roman" w:hAnsi="Calibri" w:cs="Calibri"/>
+                <w:color w:val="000000"/>
+                <w:sz w:val="20"/>
+                <w:szCs w:val="20"/>
+              </w:rPr>
+              <w:t>D</w:t>
+            </w:r>
+          </w:p>
+        </w:tc>
+        <w:tc>
+          <w:tcPr>
+            <w:tcW w:w="5188" w:type="dxa"/>
+            <w:tcBorders>
+              <w:top w:val="nil"/>
+              <w:left w:val="nil"/>
+              <w:bottom w:val="nil"/>
+              <w:right w:val="nil"/>
+            </w:tcBorders>
+            <w:tcMar>
+              <w:left w:w="0" w:type="dxa"/>
+              <w:right w:w="0" w:type="dxa"/>
+            </w:tcMar>
+            <w:vAlign w:val="center"/>
+          </w:tcPr>
+          <w:p>
+            <w:pPr>
+              <w:spacing w:after="0" w:line="240" w:lineRule="auto"/>
+              <w:rPr>
+                <w:rFonts w:ascii="Calibri" w:eastAsia="Times New Roman" w:hAnsi="Calibri" w:cs="Calibri"/>
+                <w:color w:val="000000"/>
+                <w:sz w:val="20"/>
+                <w:szCs w:val="20"/>
+              </w:rPr>
+            </w:pPr>
+            <w:r>
+              <w:rPr>
+                <w:rFonts w:ascii="Calibri" w:eastAsia="Times New Roman" w:hAnsi="Calibri" w:cs="Calibri"/>
+                <w:color w:val="000000"/>
+                <w:sz w:val="20"/>
+                <w:szCs w:val="20"/>
+              </w:rPr>
+              <w:t>Approaching unstable operations.</w:t>
+            </w:r>
+          </w:p>
+        </w:tc>
+        <w:tc>
+          <w:tcPr>
+            <w:tcW w:w="2430" w:type="dxa"/>
+            <w:tcBorders>
+              <w:top w:val="nil"/>
+              <w:left w:val="nil"/>
+              <w:bottom w:val="nil"/>
+              <w:right w:val="nil"/>
+            </w:tcBorders>
+            <w:shd w:val="clear" w:color="auto" w:fill="auto"/>
+            <w:noWrap/>
+            <w:tcMar>
+              <w:left w:w="0" w:type="dxa"/>
+              <w:right w:w="0" w:type="dxa"/>
+            </w:tcMar>
+            <w:vAlign w:val="center"/>
+            <w:hideMark/>
+          </w:tcPr>
+          <w:p>
+            <w:pPr>
+              <w:spacing w:after="0" w:line="240" w:lineRule="auto"/>
+              <w:rPr>
+                <w:rFonts w:ascii="Calibri" w:eastAsia="Times New Roman" w:hAnsi="Calibri" w:cs="Calibri"/>
+                <w:color w:val="000000"/>
+                <w:sz w:val="20"/>
+                <w:szCs w:val="20"/>
+              </w:rPr>
+            </w:pPr>
+            <w:r>
+              <w:rPr>
+                <w:rFonts w:ascii="Calibri" w:eastAsia="Times New Roman" w:hAnsi="Calibri" w:cs="Calibri"/>
+                <w:color w:val="000000"/>
+                <w:sz w:val="20"/>
+                <w:szCs w:val="20"/>
+              </w:rPr>
+              <w:t>0.81 to 0.90</w:t>
+            </w:r>
+          </w:p>
+        </w:tc>
+      </w:tr>
+      <w:tr>
+        <w:trPr>
+          <w:trHeight w:val="315"/>
+        </w:trPr>
+        <w:tc>
+          <w:tcPr>
+            <w:tcW w:w="1742" w:type="dxa"/>
+            <w:tcBorders>
+              <w:top w:val="nil"/>
+              <w:left w:val="nil"/>
+              <w:bottom w:val="nil"/>
+              <w:right w:val="nil"/>
+            </w:tcBorders>
+            <w:shd w:val="clear" w:color="auto" w:fill="auto"/>
+            <w:noWrap/>
+            <w:tcMar>
+              <w:left w:w="0" w:type="dxa"/>
+              <w:right w:w="0" w:type="dxa"/>
+            </w:tcMar>
+            <w:vAlign w:val="center"/>
+            <w:hideMark/>
+          </w:tcPr>
+          <w:p>
+            <w:pPr>
+              <w:spacing w:after="0" w:line="240" w:lineRule="auto"/>
+              <w:rPr>
+                <w:rFonts w:ascii="Calibri" w:eastAsia="Times New Roman" w:hAnsi="Calibri" w:cs="Calibri"/>
+                <w:color w:val="000000"/>
+                <w:sz w:val="20"/>
+                <w:szCs w:val="20"/>
+              </w:rPr>
+            </w:pPr>
+            <w:r>
+              <w:rPr>
+                <w:rFonts w:ascii="Calibri" w:eastAsia="Times New Roman" w:hAnsi="Calibri" w:cs="Calibri"/>
+                <w:color w:val="000000"/>
+                <w:sz w:val="20"/>
+                <w:szCs w:val="20"/>
+              </w:rPr>
+              <w:t>E</w:t>
+            </w:r>
+          </w:p>
+        </w:tc>
+        <w:tc>
+          <w:tcPr>
+            <w:tcW w:w="5188" w:type="dxa"/>
+            <w:tcBorders>
+              <w:top w:val="nil"/>
+              <w:left w:val="nil"/>
+              <w:bottom w:val="nil"/>
+              <w:right w:val="nil"/>
+            </w:tcBorders>
+            <w:tcMar>
+              <w:left w:w="0" w:type="dxa"/>
+              <w:right w:w="0" w:type="dxa"/>
+            </w:tcMar>
+            <w:vAlign w:val="center"/>
+          </w:tcPr>
+          <w:p>
+            <w:pPr>
+              <w:spacing w:after="0" w:line="240" w:lineRule="auto"/>
+              <w:rPr>
+                <w:rFonts w:ascii="Calibri" w:eastAsia="Times New Roman" w:hAnsi="Calibri" w:cs="Calibri"/>
+                <w:color w:val="000000"/>
+                <w:sz w:val="20"/>
+                <w:szCs w:val="20"/>
+              </w:rPr>
+            </w:pPr>
+            <w:r>
+              <w:rPr>
+                <w:rFonts w:ascii="Calibri" w:eastAsia="Times New Roman" w:hAnsi="Calibri" w:cs="Calibri"/>
+                <w:color w:val="000000"/>
+                <w:sz w:val="20"/>
+                <w:szCs w:val="20"/>
+              </w:rPr>
+              <w:t>Operations with significant intersection approach delays.</w:t>
+            </w:r>
+          </w:p>
+        </w:tc>
+        <w:tc>
+          <w:tcPr>
+            <w:tcW w:w="2430" w:type="dxa"/>
+            <w:tcBorders>
+              <w:top w:val="nil"/>
+              <w:left w:val="nil"/>
+              <w:bottom w:val="nil"/>
+              <w:right w:val="nil"/>
+            </w:tcBorders>
+            <w:shd w:val="clear" w:color="auto" w:fill="auto"/>
+            <w:noWrap/>
+            <w:tcMar>
+              <w:left w:w="0" w:type="dxa"/>
+              <w:right w:w="0" w:type="dxa"/>
+            </w:tcMar>
+            <w:vAlign w:val="center"/>
+            <w:hideMark/>
+          </w:tcPr>
+          <w:p>
+            <w:pPr>
+              <w:spacing w:after="0" w:line="240" w:lineRule="auto"/>
+              <w:rPr>
+                <w:rFonts w:ascii="Calibri" w:eastAsia="Times New Roman" w:hAnsi="Calibri" w:cs="Calibri"/>
+                <w:color w:val="000000"/>
+                <w:sz w:val="20"/>
+                <w:szCs w:val="20"/>
+              </w:rPr>
+            </w:pPr>
+            <w:r>
+              <w:rPr>
+                <w:rFonts w:ascii="Calibri" w:eastAsia="Times New Roman" w:hAnsi="Calibri" w:cs="Calibri"/>
+                <w:color w:val="000000"/>
+                <w:sz w:val="20"/>
+                <w:szCs w:val="20"/>
+              </w:rPr>
+              <w:t>0.91 to 1.00</w:t>
+            </w:r>
+          </w:p>
+        </w:tc>
+      </w:tr>
+      <w:tr>
+        <w:trPr>
+          <w:trHeight w:val="315"/>
+        </w:trPr>
+        <w:tc>
+          <w:tcPr>
+            <w:tcW w:w="1742" w:type="dxa"/>
+            <w:tcBorders>
+              <w:top w:val="nil"/>
+              <w:left w:val="nil"/>
+              <w:bottom w:val="nil"/>
+              <w:right w:val="nil"/>
+            </w:tcBorders>
+            <w:shd w:val="clear" w:color="auto" w:fill="auto"/>
+            <w:noWrap/>
+            <w:tcMar>
+              <w:left w:w="0" w:type="dxa"/>
+              <w:right w:w="0" w:type="dxa"/>
+            </w:tcMar>
+            <w:vAlign w:val="center"/>
+            <w:hideMark/>
+          </w:tcPr>
+          <w:p>
+            <w:pPr>
+              <w:spacing w:after="0" w:line="240" w:lineRule="auto"/>
+              <w:rPr>
+                <w:rFonts w:ascii="Calibri" w:eastAsia="Times New Roman" w:hAnsi="Calibri" w:cs="Calibri"/>
+                <w:color w:val="000000"/>
+                <w:sz w:val="20"/>
+                <w:szCs w:val="20"/>
+              </w:rPr>
+            </w:pPr>
+            <w:r>
+              <w:rPr>
+                <w:rFonts w:ascii="Calibri" w:eastAsia="Times New Roman" w:hAnsi="Calibri" w:cs="Calibri"/>
+                <w:color w:val="000000"/>
+                <w:sz w:val="20"/>
+                <w:szCs w:val="20"/>
+              </w:rPr>
+              <w:t>F</w:t>
+            </w:r>
+          </w:p>
+        </w:tc>
+        <w:tc>
+          <w:tcPr>
+            <w:tcW w:w="5188" w:type="dxa"/>
+            <w:tcBorders>
+              <w:top w:val="nil"/>
+              <w:left w:val="nil"/>
+              <w:bottom w:val="nil"/>
+              <w:right w:val="nil"/>
+            </w:tcBorders>
+            <w:tcMar>
+              <w:left w:w="0" w:type="dxa"/>
+              <w:right w:w="0" w:type="dxa"/>
+            </w:tcMar>
+            <w:vAlign w:val="center"/>
+          </w:tcPr>
+          <w:p>
+            <w:pPr>
+              <w:spacing w:after="0" w:line="240" w:lineRule="auto"/>
+              <w:rPr>
+                <w:rFonts w:ascii="Calibri" w:eastAsia="Times New Roman" w:hAnsi="Calibri" w:cs="Calibri"/>
+                <w:color w:val="000000"/>
+                <w:sz w:val="20"/>
+                <w:szCs w:val="20"/>
+              </w:rPr>
+            </w:pPr>
+            <w:r>
+              <w:rPr>
+                <w:rFonts w:ascii="Calibri" w:eastAsia="Times New Roman" w:hAnsi="Calibri" w:cs="Calibri"/>
+                <w:color w:val="000000"/>
+                <w:sz w:val="20"/>
+                <w:szCs w:val="20"/>
+              </w:rPr>
+              <w:t>Operations with extremely low speeds.</w:t>
+            </w:r>
+          </w:p>
+        </w:tc>
+        <w:tc>
+          <w:tcPr>
+            <w:tcW w:w="2430" w:type="dxa"/>
+            <w:tcBorders>
+              <w:top w:val="nil"/>
+              <w:left w:val="nil"/>
+              <w:bottom w:val="nil"/>
+              <w:right w:val="nil"/>
+            </w:tcBorders>
+            <w:shd w:val="clear" w:color="auto" w:fill="auto"/>
+            <w:noWrap/>
+            <w:tcMar>
+              <w:left w:w="0" w:type="dxa"/>
+              <w:right w:w="0" w:type="dxa"/>
+            </w:tcMar>
+            <w:vAlign w:val="center"/>
+            <w:hideMark/>
+          </w:tcPr>
+          <w:p>
+            <w:pPr>
+              <w:spacing w:after="0" w:line="240" w:lineRule="auto"/>
+              <w:rPr>
+                <w:rFonts w:ascii="Calibri" w:eastAsia="Times New Roman" w:hAnsi="Calibri" w:cs="Calibri"/>
+                <w:color w:val="000000"/>
+                <w:sz w:val="20"/>
+                <w:szCs w:val="20"/>
+              </w:rPr>
+            </w:pPr>
+            <w:r>
+              <w:rPr>
+                <w:rFonts w:ascii="Calibri" w:eastAsia="Times New Roman" w:hAnsi="Calibri" w:cs="Calibri"/>
+                <w:color w:val="000000"/>
+                <w:sz w:val="20"/>
+                <w:szCs w:val="20"/>
+              </w:rPr>
+              <w:t>Greater than 1.00</w:t>
+            </w:r>
+          </w:p>
+        </w:tc>
+      </w:tr>
+      <w:tr>
+        <w:trPr>
+          <w:trHeight w:val="315"/>
+        </w:trPr>
+        <w:tc>
+          <w:tcPr>
+            <w:tcW w:w="9360" w:type="dxa"/>
+            <w:gridSpan w:val="3"/>
+            <w:tcBorders>
+              <w:top w:val="nil"/>
+              <w:left w:val="nil"/>
+              <w:bottom w:val="nil"/>
+            </w:tcBorders>
+            <w:tcMar>
+              <w:left w:w="0" w:type="dxa"/>
+              <w:right w:w="0" w:type="dxa"/>
+            </w:tcMar>
+          </w:tcPr>
+          <w:p>
+            <w:pPr>
+              <w:spacing w:after="0" w:line="240" w:lineRule="auto"/>
+              <w:rPr>
+                <w:rFonts w:ascii="Calibri" w:eastAsia="Times New Roman" w:hAnsi="Calibri" w:cs="Calibri"/>
+                <w:i/>
+                <w:iCs/>
+                <w:color w:val="000000"/>
+                <w:sz w:val="20"/>
+                <w:szCs w:val="20"/>
+              </w:rPr>
+            </w:pPr>
+            <w:r>
+              <w:rPr>
+                <w:rFonts w:ascii="Calibri" w:eastAsia="Times New Roman" w:hAnsi="Calibri" w:cs="Calibri"/>
+                <w:color w:val="000000"/>
+                <w:sz w:val="20"/>
+                <w:szCs w:val="20"/>
+              </w:rPr>
+              <w:t xml:space="preserve">Source: Transportation Research Board, </w:t>
+            </w:r>
+            <w:r>
+              <w:rPr>
+                <w:rFonts w:ascii="Calibri" w:eastAsia="Times New Roman" w:hAnsi="Calibri" w:cs="Calibri"/>
+                <w:i/>
+                <w:iCs/>
+                <w:color w:val="000000"/>
+                <w:sz w:val="20"/>
+                <w:szCs w:val="20"/>
+              </w:rPr>
+              <w:t xml:space="preserve">Highway Capacity Manual, Special Report 209 </w:t>
+            </w:r>
+          </w:p>
+          <w:p>
+            <w:pPr>
+              <w:spacing w:after="0" w:line="240" w:lineRule="auto"/>
+              <w:rPr>
+                <w:rFonts w:ascii="Calibri" w:eastAsia="Times New Roman" w:hAnsi="Calibri" w:cs="Calibri"/>
+                <w:color w:val="000000"/>
+                <w:sz w:val="20"/>
+                <w:szCs w:val="20"/>
+              </w:rPr>
+            </w:pPr>
+            <w:r>
+              <w:rPr>
+                <w:rFonts w:ascii="Calibri" w:eastAsia="Times New Roman" w:hAnsi="Calibri" w:cs="Calibri"/>
+                <w:color w:val="000000"/>
+                <w:sz w:val="20"/>
+                <w:szCs w:val="20"/>
+              </w:rPr>
+              <w:t xml:space="preserve">              </w:t>
+            </w:r>
+            <w:r>
+              <w:rPr>
+                <w:rFonts w:ascii="Calibri" w:eastAsia="Times New Roman" w:hAnsi="Calibri" w:cs="Calibri"/>
+                <w:color w:val="000000"/>
+                <w:sz w:val="20"/>
+                <w:szCs w:val="20"/>
+              </w:rPr>
+              <w:t>(Washington, D.C., 1994)</w:t>
+            </w:r>
+          </w:p>
+        </w:tc>
+      </w:tr>
+    </w:tbl>
+    <w:p/>
+    <w:p/>
+    <w:p>
+      <w:r>
+        <w:rPr>
+          <w:noProof/>
+        </w:rPr>
+        <w:drawing>
+          <wp:inline distT="0" distB="0" distL="0" distR="0" wp14:anchorId="39BE55EF" wp14:editId="79CC1B3D">
+            <wp:extent cx="4572000" cy="2743200"/>
+            <wp:effectExtent l="0" t="0" r="0" b="0"/>
+            <wp:docPr id="2" name="Chart 2"/>
+            <wp:cNvGraphicFramePr/>
+            <a:graphic xmlns:a="http://schemas.openxmlformats.org/drawingml/2006/main">
+              <a:graphicData uri="http://schemas.openxmlformats.org/drawingml/2006/chart">
+                <c:chart xmlns:c="http://schemas.openxmlformats.org/drawingml/2006/chart" xmlns:r="http://schemas.openxmlformats.org/officeDocument/2006/relationships" r:id="rId4"/>
+              </a:graphicData>
+            </a:graphic>
+          </wp:inline>
+        </w:drawing>
+      </w:r>
+    </w:p>
+    <w:p/>
+    <w:p/>
+    <w:p>
+      <w:r>
+        <w:rPr>
+          <w:noProof/>
+        </w:rPr>
+        <w:lastRenderedPageBreak/>
+        <w:drawing>
+          <wp:inline distT="0" distB="0" distL="0" distR="0" wp14:anchorId="14580C23" wp14:editId="5DBDE8C3">
+            <wp:extent cx="5700713" cy="3790950"/>
+            <wp:effectExtent l="0" t="0" r="14605" b="0"/>
+            <wp:docPr id="1" name="Chart 1"/>
+            <wp:cNvGraphicFramePr/>
+            <a:graphic xmlns:a="http://schemas.openxmlformats.org/drawingml/2006/main">
+              <a:graphicData uri="http://schemas.openxmlformats.org/drawingml/2006/chart">
+                <c:chart xmlns:c="http://schemas.openxmlformats.org/drawingml/2006/chart" xmlns:r="http://schemas.openxmlformats.org/officeDocument/2006/relationships" r:id="rId5"/>
+              </a:graphicData>
+            </a:graphic>
+          </wp:inline>
+        </w:drawing>
+      </w:r>
+    </w:p>
     <w:p/>
     <w:sectPr>
       <w:pgSz w:w="12240" w:h="15840"/>
@@ -5114,6 +6143,2050 @@
 </w:styles>
 </file>
 
+<file path=word/charts/chart1.xml><?xml version="1.0" encoding="utf-8"?>
+<c:chartSpace xmlns:c="http://schemas.openxmlformats.org/drawingml/2006/chart" xmlns:a="http://schemas.openxmlformats.org/drawingml/2006/main" xmlns:r="http://schemas.openxmlformats.org/officeDocument/2006/relationships">
+  <c:date1904 val="0"/>
+  <c:lang val="en-US"/>
+  <c:roundedCorners val="0"/>
+  <mc:AlternateContent xmlns:mc="http://schemas.openxmlformats.org/markup-compatibility/2006">
+    <mc:Choice xmlns:c14="http://schemas.microsoft.com/office/drawing/2007/8/2/chart" Requires="c14">
+      <c14:style val="102"/>
+    </mc:Choice>
+    <mc:Fallback>
+      <c:style val="2"/>
+    </mc:Fallback>
+  </mc:AlternateContent>
+  <c:chart>
+    <c:title>
+      <c:overlay val="0"/>
+      <c:spPr>
+        <a:noFill/>
+        <a:ln>
+          <a:noFill/>
+        </a:ln>
+        <a:effectLst/>
+      </c:spPr>
+      <c:txPr>
+        <a:bodyPr rot="0" spcFirstLastPara="1" vertOverflow="ellipsis" vert="horz" wrap="square" anchor="ctr" anchorCtr="1"/>
+        <a:lstStyle/>
+        <a:p>
+          <a:pPr>
+            <a:defRPr sz="1400" b="0" i="0" u="none" strike="noStrike" kern="1200" spc="0" baseline="0">
+              <a:solidFill>
+                <a:schemeClr val="tx1">
+                  <a:lumMod val="65000"/>
+                  <a:lumOff val="35000"/>
+                </a:schemeClr>
+              </a:solidFill>
+              <a:latin typeface="+mn-lt"/>
+              <a:ea typeface="+mn-ea"/>
+              <a:cs typeface="+mn-cs"/>
+            </a:defRPr>
+          </a:pPr>
+          <a:endParaRPr lang="en-US"/>
+        </a:p>
+      </c:txPr>
+    </c:title>
+    <c:autoTitleDeleted val="0"/>
+    <c:plotArea>
+      <c:layout/>
+      <c:barChart>
+        <c:barDir val="col"/>
+        <c:grouping val="clustered"/>
+        <c:varyColors val="0"/>
+        <c:ser>
+          <c:idx val="0"/>
+          <c:order val="0"/>
+          <c:tx>
+            <c:strRef>
+              <c:f>Summaries!$B$1</c:f>
+              <c:strCache>
+                <c:ptCount val="1"/>
+                <c:pt idx="0">
+                  <c:v>Total Vehicle Minutes on Network</c:v>
+                </c:pt>
+              </c:strCache>
+            </c:strRef>
+          </c:tx>
+          <c:spPr>
+            <a:solidFill>
+              <a:schemeClr val="accent1"/>
+            </a:solidFill>
+            <a:ln>
+              <a:noFill/>
+            </a:ln>
+            <a:effectLst/>
+          </c:spPr>
+          <c:invertIfNegative val="0"/>
+          <c:cat>
+            <c:strRef>
+              <c:f>Summaries!$A$2:$A$5</c:f>
+              <c:strCache>
+                <c:ptCount val="4"/>
+                <c:pt idx="0">
+                  <c:v>Baseline</c:v>
+                </c:pt>
+                <c:pt idx="1">
+                  <c:v>Skid Row Closure</c:v>
+                </c:pt>
+                <c:pt idx="2">
+                  <c:v>Couplet + Skid Row Closure</c:v>
+                </c:pt>
+                <c:pt idx="3">
+                  <c:v>Reverse Couplet + Skid Row Closure</c:v>
+                </c:pt>
+              </c:strCache>
+            </c:strRef>
+          </c:cat>
+          <c:val>
+            <c:numRef>
+              <c:f>Summaries!$B$2:$B$5</c:f>
+              <c:numCache>
+                <c:formatCode>General</c:formatCode>
+                <c:ptCount val="4"/>
+                <c:pt idx="0">
+                  <c:v>42840.9</c:v>
+                </c:pt>
+                <c:pt idx="1">
+                  <c:v>43120.7</c:v>
+                </c:pt>
+                <c:pt idx="2">
+                  <c:v>43335.9</c:v>
+                </c:pt>
+                <c:pt idx="3">
+                  <c:v>43513.1</c:v>
+                </c:pt>
+              </c:numCache>
+            </c:numRef>
+          </c:val>
+        </c:ser>
+        <c:dLbls>
+          <c:showLegendKey val="0"/>
+          <c:showVal val="0"/>
+          <c:showCatName val="0"/>
+          <c:showSerName val="0"/>
+          <c:showPercent val="0"/>
+          <c:showBubbleSize val="0"/>
+        </c:dLbls>
+        <c:gapWidth val="219"/>
+        <c:overlap val="-27"/>
+        <c:axId val="492589032"/>
+        <c:axId val="492591776"/>
+      </c:barChart>
+      <c:catAx>
+        <c:axId val="492589032"/>
+        <c:scaling>
+          <c:orientation val="minMax"/>
+        </c:scaling>
+        <c:delete val="0"/>
+        <c:axPos val="b"/>
+        <c:numFmt formatCode="General" sourceLinked="1"/>
+        <c:majorTickMark val="none"/>
+        <c:minorTickMark val="none"/>
+        <c:tickLblPos val="nextTo"/>
+        <c:spPr>
+          <a:noFill/>
+          <a:ln w="9525" cap="flat" cmpd="sng" algn="ctr">
+            <a:solidFill>
+              <a:schemeClr val="tx1">
+                <a:lumMod val="15000"/>
+                <a:lumOff val="85000"/>
+              </a:schemeClr>
+            </a:solidFill>
+            <a:round/>
+          </a:ln>
+          <a:effectLst/>
+        </c:spPr>
+        <c:txPr>
+          <a:bodyPr rot="-60000000" spcFirstLastPara="1" vertOverflow="ellipsis" vert="horz" wrap="square" anchor="ctr" anchorCtr="1"/>
+          <a:lstStyle/>
+          <a:p>
+            <a:pPr>
+              <a:defRPr sz="900" b="0" i="0" u="none" strike="noStrike" kern="1200" baseline="0">
+                <a:solidFill>
+                  <a:schemeClr val="tx1">
+                    <a:lumMod val="65000"/>
+                    <a:lumOff val="35000"/>
+                  </a:schemeClr>
+                </a:solidFill>
+                <a:latin typeface="+mn-lt"/>
+                <a:ea typeface="+mn-ea"/>
+                <a:cs typeface="+mn-cs"/>
+              </a:defRPr>
+            </a:pPr>
+            <a:endParaRPr lang="en-US"/>
+          </a:p>
+        </c:txPr>
+        <c:crossAx val="492591776"/>
+        <c:crosses val="autoZero"/>
+        <c:auto val="1"/>
+        <c:lblAlgn val="ctr"/>
+        <c:lblOffset val="100"/>
+        <c:noMultiLvlLbl val="0"/>
+      </c:catAx>
+      <c:valAx>
+        <c:axId val="492591776"/>
+        <c:scaling>
+          <c:orientation val="minMax"/>
+          <c:max val="44000"/>
+          <c:min val="42000"/>
+        </c:scaling>
+        <c:delete val="0"/>
+        <c:axPos val="l"/>
+        <c:majorGridlines>
+          <c:spPr>
+            <a:ln w="9525" cap="flat" cmpd="sng" algn="ctr">
+              <a:solidFill>
+                <a:schemeClr val="tx1">
+                  <a:lumMod val="15000"/>
+                  <a:lumOff val="85000"/>
+                </a:schemeClr>
+              </a:solidFill>
+              <a:round/>
+            </a:ln>
+            <a:effectLst/>
+          </c:spPr>
+        </c:majorGridlines>
+        <c:numFmt formatCode="General" sourceLinked="1"/>
+        <c:majorTickMark val="none"/>
+        <c:minorTickMark val="none"/>
+        <c:tickLblPos val="nextTo"/>
+        <c:spPr>
+          <a:noFill/>
+          <a:ln>
+            <a:noFill/>
+          </a:ln>
+          <a:effectLst/>
+        </c:spPr>
+        <c:txPr>
+          <a:bodyPr rot="-60000000" spcFirstLastPara="1" vertOverflow="ellipsis" vert="horz" wrap="square" anchor="ctr" anchorCtr="1"/>
+          <a:lstStyle/>
+          <a:p>
+            <a:pPr>
+              <a:defRPr sz="900" b="0" i="0" u="none" strike="noStrike" kern="1200" baseline="0">
+                <a:solidFill>
+                  <a:schemeClr val="tx1">
+                    <a:lumMod val="65000"/>
+                    <a:lumOff val="35000"/>
+                  </a:schemeClr>
+                </a:solidFill>
+                <a:latin typeface="+mn-lt"/>
+                <a:ea typeface="+mn-ea"/>
+                <a:cs typeface="+mn-cs"/>
+              </a:defRPr>
+            </a:pPr>
+            <a:endParaRPr lang="en-US"/>
+          </a:p>
+        </c:txPr>
+        <c:crossAx val="492589032"/>
+        <c:crosses val="autoZero"/>
+        <c:crossBetween val="between"/>
+        <c:majorUnit val="500"/>
+      </c:valAx>
+      <c:spPr>
+        <a:noFill/>
+        <a:ln>
+          <a:noFill/>
+        </a:ln>
+        <a:effectLst/>
+      </c:spPr>
+    </c:plotArea>
+    <c:plotVisOnly val="1"/>
+    <c:dispBlanksAs val="gap"/>
+    <c:showDLblsOverMax val="0"/>
+  </c:chart>
+  <c:spPr>
+    <a:solidFill>
+      <a:schemeClr val="bg1"/>
+    </a:solidFill>
+    <a:ln w="9525" cap="flat" cmpd="sng" algn="ctr">
+      <a:solidFill>
+        <a:schemeClr val="tx1">
+          <a:lumMod val="15000"/>
+          <a:lumOff val="85000"/>
+        </a:schemeClr>
+      </a:solidFill>
+      <a:round/>
+    </a:ln>
+    <a:effectLst/>
+  </c:spPr>
+  <c:txPr>
+    <a:bodyPr/>
+    <a:lstStyle/>
+    <a:p>
+      <a:pPr>
+        <a:defRPr/>
+      </a:pPr>
+      <a:endParaRPr lang="en-US"/>
+    </a:p>
+  </c:txPr>
+  <c:externalData r:id="rId3">
+    <c:autoUpdate val="0"/>
+  </c:externalData>
+</c:chartSpace>
+</file>
+
+<file path=word/charts/chart2.xml><?xml version="1.0" encoding="utf-8"?>
+<c:chartSpace xmlns:c="http://schemas.openxmlformats.org/drawingml/2006/chart" xmlns:a="http://schemas.openxmlformats.org/drawingml/2006/main" xmlns:r="http://schemas.openxmlformats.org/officeDocument/2006/relationships">
+  <c:date1904 val="0"/>
+  <c:lang val="en-US"/>
+  <c:roundedCorners val="0"/>
+  <mc:AlternateContent xmlns:mc="http://schemas.openxmlformats.org/markup-compatibility/2006">
+    <mc:Choice xmlns:c14="http://schemas.microsoft.com/office/drawing/2007/8/2/chart" Requires="c14">
+      <c14:style val="102"/>
+    </mc:Choice>
+    <mc:Fallback>
+      <c:style val="2"/>
+    </mc:Fallback>
+  </mc:AlternateContent>
+  <c:chart>
+    <c:title>
+      <c:tx>
+        <c:rich>
+          <a:bodyPr rot="0" spcFirstLastPara="1" vertOverflow="ellipsis" vert="horz" wrap="square" anchor="ctr" anchorCtr="1"/>
+          <a:lstStyle/>
+          <a:p>
+            <a:pPr>
+              <a:defRPr sz="1400" b="0" i="0" u="none" strike="noStrike" kern="1200" spc="0" baseline="0">
+                <a:solidFill>
+                  <a:schemeClr val="tx1">
+                    <a:lumMod val="65000"/>
+                    <a:lumOff val="35000"/>
+                  </a:schemeClr>
+                </a:solidFill>
+                <a:latin typeface="+mn-lt"/>
+                <a:ea typeface="+mn-ea"/>
+                <a:cs typeface="+mn-cs"/>
+              </a:defRPr>
+            </a:pPr>
+            <a:r>
+              <a:rPr lang="en-US"/>
+              <a:t>Total Vehicle Minutes on Network, by LOS</a:t>
+            </a:r>
+            <a:r>
+              <a:rPr lang="en-US" baseline="0"/>
+              <a:t> Designation</a:t>
+            </a:r>
+            <a:endParaRPr lang="en-US"/>
+          </a:p>
+        </c:rich>
+      </c:tx>
+      <c:overlay val="0"/>
+      <c:spPr>
+        <a:noFill/>
+        <a:ln>
+          <a:noFill/>
+        </a:ln>
+        <a:effectLst/>
+      </c:spPr>
+      <c:txPr>
+        <a:bodyPr rot="0" spcFirstLastPara="1" vertOverflow="ellipsis" vert="horz" wrap="square" anchor="ctr" anchorCtr="1"/>
+        <a:lstStyle/>
+        <a:p>
+          <a:pPr>
+            <a:defRPr sz="1400" b="0" i="0" u="none" strike="noStrike" kern="1200" spc="0" baseline="0">
+              <a:solidFill>
+                <a:schemeClr val="tx1">
+                  <a:lumMod val="65000"/>
+                  <a:lumOff val="35000"/>
+                </a:schemeClr>
+              </a:solidFill>
+              <a:latin typeface="+mn-lt"/>
+              <a:ea typeface="+mn-ea"/>
+              <a:cs typeface="+mn-cs"/>
+            </a:defRPr>
+          </a:pPr>
+          <a:endParaRPr lang="en-US"/>
+        </a:p>
+      </c:txPr>
+    </c:title>
+    <c:autoTitleDeleted val="0"/>
+    <c:plotArea>
+      <c:layout/>
+      <c:barChart>
+        <c:barDir val="bar"/>
+        <c:grouping val="stacked"/>
+        <c:varyColors val="0"/>
+        <c:ser>
+          <c:idx val="0"/>
+          <c:order val="0"/>
+          <c:tx>
+            <c:strRef>
+              <c:f>Summaries!$B$26</c:f>
+              <c:strCache>
+                <c:ptCount val="1"/>
+                <c:pt idx="0">
+                  <c:v>LOS A</c:v>
+                </c:pt>
+              </c:strCache>
+            </c:strRef>
+          </c:tx>
+          <c:spPr>
+            <a:solidFill>
+              <a:schemeClr val="accent6">
+                <a:lumMod val="50000"/>
+              </a:schemeClr>
+            </a:solidFill>
+            <a:ln>
+              <a:noFill/>
+            </a:ln>
+            <a:effectLst/>
+          </c:spPr>
+          <c:invertIfNegative val="0"/>
+          <c:cat>
+            <c:strRef>
+              <c:f>Summaries!$A$27:$A$30</c:f>
+              <c:strCache>
+                <c:ptCount val="4"/>
+                <c:pt idx="0">
+                  <c:v>Baseline</c:v>
+                </c:pt>
+                <c:pt idx="1">
+                  <c:v>Skid Row Closure</c:v>
+                </c:pt>
+                <c:pt idx="2">
+                  <c:v>Couplet + Skid Row Closure</c:v>
+                </c:pt>
+                <c:pt idx="3">
+                  <c:v>Reverse Couplet + Skid Row Closure</c:v>
+                </c:pt>
+              </c:strCache>
+            </c:strRef>
+          </c:cat>
+          <c:val>
+            <c:numRef>
+              <c:f>Summaries!$B$27:$B$30</c:f>
+              <c:numCache>
+                <c:formatCode>General</c:formatCode>
+                <c:ptCount val="4"/>
+                <c:pt idx="0">
+                  <c:v>14909.970261508</c:v>
+                </c:pt>
+                <c:pt idx="1">
+                  <c:v>14745.570870075999</c:v>
+                </c:pt>
+                <c:pt idx="2">
+                  <c:v>14970.250849899998</c:v>
+                </c:pt>
+                <c:pt idx="3">
+                  <c:v>14723.607370407999</c:v>
+                </c:pt>
+              </c:numCache>
+            </c:numRef>
+          </c:val>
+        </c:ser>
+        <c:ser>
+          <c:idx val="1"/>
+          <c:order val="1"/>
+          <c:tx>
+            <c:strRef>
+              <c:f>Summaries!$C$26</c:f>
+              <c:strCache>
+                <c:ptCount val="1"/>
+                <c:pt idx="0">
+                  <c:v>LOS B</c:v>
+                </c:pt>
+              </c:strCache>
+            </c:strRef>
+          </c:tx>
+          <c:spPr>
+            <a:solidFill>
+              <a:schemeClr val="accent6"/>
+            </a:solidFill>
+            <a:ln>
+              <a:noFill/>
+            </a:ln>
+            <a:effectLst/>
+          </c:spPr>
+          <c:invertIfNegative val="0"/>
+          <c:cat>
+            <c:strRef>
+              <c:f>Summaries!$A$27:$A$30</c:f>
+              <c:strCache>
+                <c:ptCount val="4"/>
+                <c:pt idx="0">
+                  <c:v>Baseline</c:v>
+                </c:pt>
+                <c:pt idx="1">
+                  <c:v>Skid Row Closure</c:v>
+                </c:pt>
+                <c:pt idx="2">
+                  <c:v>Couplet + Skid Row Closure</c:v>
+                </c:pt>
+                <c:pt idx="3">
+                  <c:v>Reverse Couplet + Skid Row Closure</c:v>
+                </c:pt>
+              </c:strCache>
+            </c:strRef>
+          </c:cat>
+          <c:val>
+            <c:numRef>
+              <c:f>Summaries!$C$27:$C$30</c:f>
+              <c:numCache>
+                <c:formatCode>General</c:formatCode>
+                <c:ptCount val="4"/>
+                <c:pt idx="0">
+                  <c:v>3688.6549795280002</c:v>
+                </c:pt>
+                <c:pt idx="1">
+                  <c:v>3319.38592264</c:v>
+                </c:pt>
+                <c:pt idx="2">
+                  <c:v>2784.606673361</c:v>
+                </c:pt>
+                <c:pt idx="3">
+                  <c:v>3596.4864927379999</c:v>
+                </c:pt>
+              </c:numCache>
+            </c:numRef>
+          </c:val>
+        </c:ser>
+        <c:ser>
+          <c:idx val="2"/>
+          <c:order val="2"/>
+          <c:tx>
+            <c:strRef>
+              <c:f>Summaries!$D$26</c:f>
+              <c:strCache>
+                <c:ptCount val="1"/>
+                <c:pt idx="0">
+                  <c:v>LOS C</c:v>
+                </c:pt>
+              </c:strCache>
+            </c:strRef>
+          </c:tx>
+          <c:spPr>
+            <a:solidFill>
+              <a:schemeClr val="accent2"/>
+            </a:solidFill>
+            <a:ln>
+              <a:noFill/>
+            </a:ln>
+            <a:effectLst/>
+          </c:spPr>
+          <c:invertIfNegative val="0"/>
+          <c:cat>
+            <c:strRef>
+              <c:f>Summaries!$A$27:$A$30</c:f>
+              <c:strCache>
+                <c:ptCount val="4"/>
+                <c:pt idx="0">
+                  <c:v>Baseline</c:v>
+                </c:pt>
+                <c:pt idx="1">
+                  <c:v>Skid Row Closure</c:v>
+                </c:pt>
+                <c:pt idx="2">
+                  <c:v>Couplet + Skid Row Closure</c:v>
+                </c:pt>
+                <c:pt idx="3">
+                  <c:v>Reverse Couplet + Skid Row Closure</c:v>
+                </c:pt>
+              </c:strCache>
+            </c:strRef>
+          </c:cat>
+          <c:val>
+            <c:numRef>
+              <c:f>Summaries!$D$27:$D$30</c:f>
+              <c:numCache>
+                <c:formatCode>General</c:formatCode>
+                <c:ptCount val="4"/>
+                <c:pt idx="0">
+                  <c:v>3225.4658515020001</c:v>
+                </c:pt>
+                <c:pt idx="1">
+                  <c:v>4028.4983809699997</c:v>
+                </c:pt>
+                <c:pt idx="2">
+                  <c:v>6865.1850652089979</c:v>
+                </c:pt>
+                <c:pt idx="3">
+                  <c:v>3517.0050360900004</c:v>
+                </c:pt>
+              </c:numCache>
+            </c:numRef>
+          </c:val>
+        </c:ser>
+        <c:ser>
+          <c:idx val="3"/>
+          <c:order val="3"/>
+          <c:tx>
+            <c:strRef>
+              <c:f>Summaries!$E$26</c:f>
+              <c:strCache>
+                <c:ptCount val="1"/>
+                <c:pt idx="0">
+                  <c:v>LOS D</c:v>
+                </c:pt>
+              </c:strCache>
+            </c:strRef>
+          </c:tx>
+          <c:spPr>
+            <a:solidFill>
+              <a:schemeClr val="accent4"/>
+            </a:solidFill>
+            <a:ln>
+              <a:noFill/>
+            </a:ln>
+            <a:effectLst/>
+          </c:spPr>
+          <c:invertIfNegative val="0"/>
+          <c:cat>
+            <c:strRef>
+              <c:f>Summaries!$A$27:$A$30</c:f>
+              <c:strCache>
+                <c:ptCount val="4"/>
+                <c:pt idx="0">
+                  <c:v>Baseline</c:v>
+                </c:pt>
+                <c:pt idx="1">
+                  <c:v>Skid Row Closure</c:v>
+                </c:pt>
+                <c:pt idx="2">
+                  <c:v>Couplet + Skid Row Closure</c:v>
+                </c:pt>
+                <c:pt idx="3">
+                  <c:v>Reverse Couplet + Skid Row Closure</c:v>
+                </c:pt>
+              </c:strCache>
+            </c:strRef>
+          </c:cat>
+          <c:val>
+            <c:numRef>
+              <c:f>Summaries!$E$27:$E$30</c:f>
+              <c:numCache>
+                <c:formatCode>General</c:formatCode>
+                <c:ptCount val="4"/>
+                <c:pt idx="0">
+                  <c:v>4079.8929342049996</c:v>
+                </c:pt>
+                <c:pt idx="1">
+                  <c:v>3945.5582107519995</c:v>
+                </c:pt>
+                <c:pt idx="2">
+                  <c:v>671.56174572200007</c:v>
+                </c:pt>
+                <c:pt idx="3">
+                  <c:v>2603.7281559180001</c:v>
+                </c:pt>
+              </c:numCache>
+            </c:numRef>
+          </c:val>
+        </c:ser>
+        <c:ser>
+          <c:idx val="4"/>
+          <c:order val="4"/>
+          <c:tx>
+            <c:strRef>
+              <c:f>Summaries!$F$26</c:f>
+              <c:strCache>
+                <c:ptCount val="1"/>
+                <c:pt idx="0">
+                  <c:v>LOS E</c:v>
+                </c:pt>
+              </c:strCache>
+            </c:strRef>
+          </c:tx>
+          <c:spPr>
+            <a:solidFill>
+              <a:srgbClr val="FF0000"/>
+            </a:solidFill>
+            <a:ln>
+              <a:noFill/>
+            </a:ln>
+            <a:effectLst/>
+          </c:spPr>
+          <c:invertIfNegative val="0"/>
+          <c:cat>
+            <c:strRef>
+              <c:f>Summaries!$A$27:$A$30</c:f>
+              <c:strCache>
+                <c:ptCount val="4"/>
+                <c:pt idx="0">
+                  <c:v>Baseline</c:v>
+                </c:pt>
+                <c:pt idx="1">
+                  <c:v>Skid Row Closure</c:v>
+                </c:pt>
+                <c:pt idx="2">
+                  <c:v>Couplet + Skid Row Closure</c:v>
+                </c:pt>
+                <c:pt idx="3">
+                  <c:v>Reverse Couplet + Skid Row Closure</c:v>
+                </c:pt>
+              </c:strCache>
+            </c:strRef>
+          </c:cat>
+          <c:val>
+            <c:numRef>
+              <c:f>Summaries!$F$27:$F$30</c:f>
+              <c:numCache>
+                <c:formatCode>General</c:formatCode>
+                <c:ptCount val="4"/>
+                <c:pt idx="0">
+                  <c:v>619.90135644999998</c:v>
+                </c:pt>
+                <c:pt idx="1">
+                  <c:v>1200.7565940500001</c:v>
+                </c:pt>
+                <c:pt idx="2">
+                  <c:v>4834.8897875370003</c:v>
+                </c:pt>
+                <c:pt idx="3">
+                  <c:v>2667.8173993539999</c:v>
+                </c:pt>
+              </c:numCache>
+            </c:numRef>
+          </c:val>
+        </c:ser>
+        <c:ser>
+          <c:idx val="5"/>
+          <c:order val="5"/>
+          <c:tx>
+            <c:strRef>
+              <c:f>Summaries!$G$26</c:f>
+              <c:strCache>
+                <c:ptCount val="1"/>
+                <c:pt idx="0">
+                  <c:v>LOS F</c:v>
+                </c:pt>
+              </c:strCache>
+            </c:strRef>
+          </c:tx>
+          <c:spPr>
+            <a:solidFill>
+              <a:srgbClr val="990000"/>
+            </a:solidFill>
+            <a:ln>
+              <a:noFill/>
+            </a:ln>
+            <a:effectLst/>
+          </c:spPr>
+          <c:invertIfNegative val="0"/>
+          <c:cat>
+            <c:strRef>
+              <c:f>Summaries!$A$27:$A$30</c:f>
+              <c:strCache>
+                <c:ptCount val="4"/>
+                <c:pt idx="0">
+                  <c:v>Baseline</c:v>
+                </c:pt>
+                <c:pt idx="1">
+                  <c:v>Skid Row Closure</c:v>
+                </c:pt>
+                <c:pt idx="2">
+                  <c:v>Couplet + Skid Row Closure</c:v>
+                </c:pt>
+                <c:pt idx="3">
+                  <c:v>Reverse Couplet + Skid Row Closure</c:v>
+                </c:pt>
+              </c:strCache>
+            </c:strRef>
+          </c:cat>
+          <c:val>
+            <c:numRef>
+              <c:f>Summaries!$G$27:$G$30</c:f>
+              <c:numCache>
+                <c:formatCode>General</c:formatCode>
+                <c:ptCount val="4"/>
+                <c:pt idx="0">
+                  <c:v>16316.976158642001</c:v>
+                </c:pt>
+                <c:pt idx="1">
+                  <c:v>15880.921550808001</c:v>
+                </c:pt>
+                <c:pt idx="2">
+                  <c:v>13209.384693755001</c:v>
+                </c:pt>
+                <c:pt idx="3">
+                  <c:v>16404.468710802001</c:v>
+                </c:pt>
+              </c:numCache>
+            </c:numRef>
+          </c:val>
+        </c:ser>
+        <c:dLbls>
+          <c:showLegendKey val="0"/>
+          <c:showVal val="0"/>
+          <c:showCatName val="0"/>
+          <c:showSerName val="0"/>
+          <c:showPercent val="0"/>
+          <c:showBubbleSize val="0"/>
+        </c:dLbls>
+        <c:gapWidth val="150"/>
+        <c:overlap val="100"/>
+        <c:axId val="492587072"/>
+        <c:axId val="492587464"/>
+      </c:barChart>
+      <c:catAx>
+        <c:axId val="492587072"/>
+        <c:scaling>
+          <c:orientation val="minMax"/>
+        </c:scaling>
+        <c:delete val="0"/>
+        <c:axPos val="l"/>
+        <c:numFmt formatCode="General" sourceLinked="1"/>
+        <c:majorTickMark val="none"/>
+        <c:minorTickMark val="none"/>
+        <c:tickLblPos val="nextTo"/>
+        <c:spPr>
+          <a:noFill/>
+          <a:ln w="9525" cap="flat" cmpd="sng" algn="ctr">
+            <a:solidFill>
+              <a:schemeClr val="tx1">
+                <a:lumMod val="15000"/>
+                <a:lumOff val="85000"/>
+              </a:schemeClr>
+            </a:solidFill>
+            <a:round/>
+          </a:ln>
+          <a:effectLst/>
+        </c:spPr>
+        <c:txPr>
+          <a:bodyPr rot="-60000000" spcFirstLastPara="1" vertOverflow="ellipsis" vert="horz" wrap="square" anchor="ctr" anchorCtr="1"/>
+          <a:lstStyle/>
+          <a:p>
+            <a:pPr>
+              <a:defRPr sz="900" b="0" i="0" u="none" strike="noStrike" kern="1200" baseline="0">
+                <a:solidFill>
+                  <a:schemeClr val="tx1">
+                    <a:lumMod val="65000"/>
+                    <a:lumOff val="35000"/>
+                  </a:schemeClr>
+                </a:solidFill>
+                <a:latin typeface="+mn-lt"/>
+                <a:ea typeface="+mn-ea"/>
+                <a:cs typeface="+mn-cs"/>
+              </a:defRPr>
+            </a:pPr>
+            <a:endParaRPr lang="en-US"/>
+          </a:p>
+        </c:txPr>
+        <c:crossAx val="492587464"/>
+        <c:crosses val="autoZero"/>
+        <c:auto val="1"/>
+        <c:lblAlgn val="ctr"/>
+        <c:lblOffset val="100"/>
+        <c:noMultiLvlLbl val="0"/>
+      </c:catAx>
+      <c:valAx>
+        <c:axId val="492587464"/>
+        <c:scaling>
+          <c:orientation val="minMax"/>
+        </c:scaling>
+        <c:delete val="0"/>
+        <c:axPos val="b"/>
+        <c:majorGridlines>
+          <c:spPr>
+            <a:ln w="9525" cap="flat" cmpd="sng" algn="ctr">
+              <a:solidFill>
+                <a:schemeClr val="tx1">
+                  <a:lumMod val="15000"/>
+                  <a:lumOff val="85000"/>
+                </a:schemeClr>
+              </a:solidFill>
+              <a:round/>
+            </a:ln>
+            <a:effectLst/>
+          </c:spPr>
+        </c:majorGridlines>
+        <c:numFmt formatCode="General" sourceLinked="1"/>
+        <c:majorTickMark val="none"/>
+        <c:minorTickMark val="none"/>
+        <c:tickLblPos val="nextTo"/>
+        <c:spPr>
+          <a:noFill/>
+          <a:ln>
+            <a:noFill/>
+          </a:ln>
+          <a:effectLst/>
+        </c:spPr>
+        <c:txPr>
+          <a:bodyPr rot="-60000000" spcFirstLastPara="1" vertOverflow="ellipsis" vert="horz" wrap="square" anchor="ctr" anchorCtr="1"/>
+          <a:lstStyle/>
+          <a:p>
+            <a:pPr>
+              <a:defRPr sz="900" b="0" i="0" u="none" strike="noStrike" kern="1200" baseline="0">
+                <a:solidFill>
+                  <a:schemeClr val="tx1">
+                    <a:lumMod val="65000"/>
+                    <a:lumOff val="35000"/>
+                  </a:schemeClr>
+                </a:solidFill>
+                <a:latin typeface="+mn-lt"/>
+                <a:ea typeface="+mn-ea"/>
+                <a:cs typeface="+mn-cs"/>
+              </a:defRPr>
+            </a:pPr>
+            <a:endParaRPr lang="en-US"/>
+          </a:p>
+        </c:txPr>
+        <c:crossAx val="492587072"/>
+        <c:crosses val="autoZero"/>
+        <c:crossBetween val="between"/>
+      </c:valAx>
+      <c:spPr>
+        <a:noFill/>
+        <a:ln>
+          <a:noFill/>
+        </a:ln>
+        <a:effectLst/>
+      </c:spPr>
+    </c:plotArea>
+    <c:legend>
+      <c:legendPos val="b"/>
+      <c:overlay val="0"/>
+      <c:spPr>
+        <a:noFill/>
+        <a:ln>
+          <a:noFill/>
+        </a:ln>
+        <a:effectLst/>
+      </c:spPr>
+      <c:txPr>
+        <a:bodyPr rot="0" spcFirstLastPara="1" vertOverflow="ellipsis" vert="horz" wrap="square" anchor="ctr" anchorCtr="1"/>
+        <a:lstStyle/>
+        <a:p>
+          <a:pPr>
+            <a:defRPr sz="900" b="0" i="0" u="none" strike="noStrike" kern="1200" baseline="0">
+              <a:solidFill>
+                <a:schemeClr val="tx1">
+                  <a:lumMod val="65000"/>
+                  <a:lumOff val="35000"/>
+                </a:schemeClr>
+              </a:solidFill>
+              <a:latin typeface="+mn-lt"/>
+              <a:ea typeface="+mn-ea"/>
+              <a:cs typeface="+mn-cs"/>
+            </a:defRPr>
+          </a:pPr>
+          <a:endParaRPr lang="en-US"/>
+        </a:p>
+      </c:txPr>
+    </c:legend>
+    <c:plotVisOnly val="1"/>
+    <c:dispBlanksAs val="gap"/>
+    <c:showDLblsOverMax val="0"/>
+  </c:chart>
+  <c:spPr>
+    <a:solidFill>
+      <a:schemeClr val="bg1"/>
+    </a:solidFill>
+    <a:ln w="9525" cap="flat" cmpd="sng" algn="ctr">
+      <a:solidFill>
+        <a:schemeClr val="tx1">
+          <a:lumMod val="15000"/>
+          <a:lumOff val="85000"/>
+        </a:schemeClr>
+      </a:solidFill>
+      <a:round/>
+    </a:ln>
+    <a:effectLst/>
+  </c:spPr>
+  <c:txPr>
+    <a:bodyPr/>
+    <a:lstStyle/>
+    <a:p>
+      <a:pPr>
+        <a:defRPr/>
+      </a:pPr>
+      <a:endParaRPr lang="en-US"/>
+    </a:p>
+  </c:txPr>
+  <c:externalData r:id="rId3">
+    <c:autoUpdate val="0"/>
+  </c:externalData>
+</c:chartSpace>
+</file>
+
+<file path=word/charts/colors1.xml><?xml version="1.0" encoding="utf-8"?>
+<cs:colorStyle xmlns:cs="http://schemas.microsoft.com/office/drawing/2012/chartStyle" xmlns:a="http://schemas.openxmlformats.org/drawingml/2006/main" meth="cycle" id="10">
+  <a:schemeClr val="accent1"/>
+  <a:schemeClr val="accent2"/>
+  <a:schemeClr val="accent3"/>
+  <a:schemeClr val="accent4"/>
+  <a:schemeClr val="accent5"/>
+  <a:schemeClr val="accent6"/>
+  <cs:variation/>
+  <cs:variation>
+    <a:lumMod val="60000"/>
+  </cs:variation>
+  <cs:variation>
+    <a:lumMod val="80000"/>
+    <a:lumOff val="20000"/>
+  </cs:variation>
+  <cs:variation>
+    <a:lumMod val="80000"/>
+  </cs:variation>
+  <cs:variation>
+    <a:lumMod val="60000"/>
+    <a:lumOff val="40000"/>
+  </cs:variation>
+  <cs:variation>
+    <a:lumMod val="50000"/>
+  </cs:variation>
+  <cs:variation>
+    <a:lumMod val="70000"/>
+    <a:lumOff val="30000"/>
+  </cs:variation>
+  <cs:variation>
+    <a:lumMod val="70000"/>
+  </cs:variation>
+  <cs:variation>
+    <a:lumMod val="50000"/>
+    <a:lumOff val="50000"/>
+  </cs:variation>
+</cs:colorStyle>
+</file>
+
+<file path=word/charts/colors2.xml><?xml version="1.0" encoding="utf-8"?>
+<cs:colorStyle xmlns:cs="http://schemas.microsoft.com/office/drawing/2012/chartStyle" xmlns:a="http://schemas.openxmlformats.org/drawingml/2006/main" meth="cycle" id="10">
+  <a:schemeClr val="accent1"/>
+  <a:schemeClr val="accent2"/>
+  <a:schemeClr val="accent3"/>
+  <a:schemeClr val="accent4"/>
+  <a:schemeClr val="accent5"/>
+  <a:schemeClr val="accent6"/>
+  <cs:variation/>
+  <cs:variation>
+    <a:lumMod val="60000"/>
+  </cs:variation>
+  <cs:variation>
+    <a:lumMod val="80000"/>
+    <a:lumOff val="20000"/>
+  </cs:variation>
+  <cs:variation>
+    <a:lumMod val="80000"/>
+  </cs:variation>
+  <cs:variation>
+    <a:lumMod val="60000"/>
+    <a:lumOff val="40000"/>
+  </cs:variation>
+  <cs:variation>
+    <a:lumMod val="50000"/>
+  </cs:variation>
+  <cs:variation>
+    <a:lumMod val="70000"/>
+    <a:lumOff val="30000"/>
+  </cs:variation>
+  <cs:variation>
+    <a:lumMod val="70000"/>
+  </cs:variation>
+  <cs:variation>
+    <a:lumMod val="50000"/>
+    <a:lumOff val="50000"/>
+  </cs:variation>
+</cs:colorStyle>
+</file>
+
+<file path=word/charts/style1.xml><?xml version="1.0" encoding="utf-8"?>
+<cs:chartStyle xmlns:cs="http://schemas.microsoft.com/office/drawing/2012/chartStyle" xmlns:a="http://schemas.openxmlformats.org/drawingml/2006/main" id="201">
+  <cs:axisTitle>
+    <cs:lnRef idx="0"/>
+    <cs:fillRef idx="0"/>
+    <cs:effectRef idx="0"/>
+    <cs:fontRef idx="minor">
+      <a:schemeClr val="tx1">
+        <a:lumMod val="65000"/>
+        <a:lumOff val="35000"/>
+      </a:schemeClr>
+    </cs:fontRef>
+    <cs:defRPr sz="1000" kern="1200"/>
+  </cs:axisTitle>
+  <cs:categoryAxis>
+    <cs:lnRef idx="0"/>
+    <cs:fillRef idx="0"/>
+    <cs:effectRef idx="0"/>
+    <cs:fontRef idx="minor">
+      <a:schemeClr val="tx1">
+        <a:lumMod val="65000"/>
+        <a:lumOff val="35000"/>
+      </a:schemeClr>
+    </cs:fontRef>
+    <cs:spPr>
+      <a:ln w="9525" cap="flat" cmpd="sng" algn="ctr">
+        <a:solidFill>
+          <a:schemeClr val="tx1">
+            <a:lumMod val="15000"/>
+            <a:lumOff val="85000"/>
+          </a:schemeClr>
+        </a:solidFill>
+        <a:round/>
+      </a:ln>
+    </cs:spPr>
+    <cs:defRPr sz="900" kern="1200"/>
+  </cs:categoryAxis>
+  <cs:chartArea mods="allowNoFillOverride allowNoLineOverride">
+    <cs:lnRef idx="0"/>
+    <cs:fillRef idx="0"/>
+    <cs:effectRef idx="0"/>
+    <cs:fontRef idx="minor">
+      <a:schemeClr val="tx1"/>
+    </cs:fontRef>
+    <cs:spPr>
+      <a:solidFill>
+        <a:schemeClr val="bg1"/>
+      </a:solidFill>
+      <a:ln w="9525" cap="flat" cmpd="sng" algn="ctr">
+        <a:solidFill>
+          <a:schemeClr val="tx1">
+            <a:lumMod val="15000"/>
+            <a:lumOff val="85000"/>
+          </a:schemeClr>
+        </a:solidFill>
+        <a:round/>
+      </a:ln>
+    </cs:spPr>
+    <cs:defRPr sz="1000" kern="1200"/>
+  </cs:chartArea>
+  <cs:dataLabel>
+    <cs:lnRef idx="0"/>
+    <cs:fillRef idx="0"/>
+    <cs:effectRef idx="0"/>
+    <cs:fontRef idx="minor">
+      <a:schemeClr val="tx1">
+        <a:lumMod val="75000"/>
+        <a:lumOff val="25000"/>
+      </a:schemeClr>
+    </cs:fontRef>
+    <cs:defRPr sz="900" kern="1200"/>
+  </cs:dataLabel>
+  <cs:dataLabelCallout>
+    <cs:lnRef idx="0"/>
+    <cs:fillRef idx="0"/>
+    <cs:effectRef idx="0"/>
+    <cs:fontRef idx="minor">
+      <a:schemeClr val="dk1">
+        <a:lumMod val="65000"/>
+        <a:lumOff val="35000"/>
+      </a:schemeClr>
+    </cs:fontRef>
+    <cs:spPr>
+      <a:solidFill>
+        <a:schemeClr val="lt1"/>
+      </a:solidFill>
+      <a:ln>
+        <a:solidFill>
+          <a:schemeClr val="dk1">
+            <a:lumMod val="25000"/>
+            <a:lumOff val="75000"/>
+          </a:schemeClr>
+        </a:solidFill>
+      </a:ln>
+    </cs:spPr>
+    <cs:defRPr sz="900" kern="1200"/>
+    <cs:bodyPr rot="0" spcFirstLastPara="1" vertOverflow="clip" horzOverflow="clip" vert="horz" wrap="square" lIns="36576" tIns="18288" rIns="36576" bIns="18288" anchor="ctr" anchorCtr="1">
+      <a:spAutoFit/>
+    </cs:bodyPr>
+  </cs:dataLabelCallout>
+  <cs:dataPoint>
+    <cs:lnRef idx="0"/>
+    <cs:fillRef idx="1">
+      <cs:styleClr val="auto"/>
+    </cs:fillRef>
+    <cs:effectRef idx="0"/>
+    <cs:fontRef idx="minor">
+      <a:schemeClr val="tx1"/>
+    </cs:fontRef>
+  </cs:dataPoint>
+  <cs:dataPoint3D>
+    <cs:lnRef idx="0"/>
+    <cs:fillRef idx="1">
+      <cs:styleClr val="auto"/>
+    </cs:fillRef>
+    <cs:effectRef idx="0"/>
+    <cs:fontRef idx="minor">
+      <a:schemeClr val="tx1"/>
+    </cs:fontRef>
+  </cs:dataPoint3D>
+  <cs:dataPointLine>
+    <cs:lnRef idx="0">
+      <cs:styleClr val="auto"/>
+    </cs:lnRef>
+    <cs:fillRef idx="1"/>
+    <cs:effectRef idx="0"/>
+    <cs:fontRef idx="minor">
+      <a:schemeClr val="tx1"/>
+    </cs:fontRef>
+    <cs:spPr>
+      <a:ln w="28575" cap="rnd">
+        <a:solidFill>
+          <a:schemeClr val="phClr"/>
+        </a:solidFill>
+        <a:round/>
+      </a:ln>
+    </cs:spPr>
+  </cs:dataPointLine>
+  <cs:dataPointMarker>
+    <cs:lnRef idx="0">
+      <cs:styleClr val="auto"/>
+    </cs:lnRef>
+    <cs:fillRef idx="1">
+      <cs:styleClr val="auto"/>
+    </cs:fillRef>
+    <cs:effectRef idx="0"/>
+    <cs:fontRef idx="minor">
+      <a:schemeClr val="tx1"/>
+    </cs:fontRef>
+    <cs:spPr>
+      <a:ln w="9525">
+        <a:solidFill>
+          <a:schemeClr val="phClr"/>
+        </a:solidFill>
+      </a:ln>
+    </cs:spPr>
+  </cs:dataPointMarker>
+  <cs:dataPointMarkerLayout symbol="circle" size="5"/>
+  <cs:dataPointWireframe>
+    <cs:lnRef idx="0">
+      <cs:styleClr val="auto"/>
+    </cs:lnRef>
+    <cs:fillRef idx="1"/>
+    <cs:effectRef idx="0"/>
+    <cs:fontRef idx="minor">
+      <a:schemeClr val="tx1"/>
+    </cs:fontRef>
+    <cs:spPr>
+      <a:ln w="9525" cap="rnd">
+        <a:solidFill>
+          <a:schemeClr val="phClr"/>
+        </a:solidFill>
+        <a:round/>
+      </a:ln>
+    </cs:spPr>
+  </cs:dataPointWireframe>
+  <cs:dataTable>
+    <cs:lnRef idx="0"/>
+    <cs:fillRef idx="0"/>
+    <cs:effectRef idx="0"/>
+    <cs:fontRef idx="minor">
+      <a:schemeClr val="tx1">
+        <a:lumMod val="65000"/>
+        <a:lumOff val="35000"/>
+      </a:schemeClr>
+    </cs:fontRef>
+    <cs:spPr>
+      <a:noFill/>
+      <a:ln w="9525" cap="flat" cmpd="sng" algn="ctr">
+        <a:solidFill>
+          <a:schemeClr val="tx1">
+            <a:lumMod val="15000"/>
+            <a:lumOff val="85000"/>
+          </a:schemeClr>
+        </a:solidFill>
+        <a:round/>
+      </a:ln>
+    </cs:spPr>
+    <cs:defRPr sz="900" kern="1200"/>
+  </cs:dataTable>
+  <cs:downBar>
+    <cs:lnRef idx="0"/>
+    <cs:fillRef idx="0"/>
+    <cs:effectRef idx="0"/>
+    <cs:fontRef idx="minor">
+      <a:schemeClr val="dk1"/>
+    </cs:fontRef>
+    <cs:spPr>
+      <a:solidFill>
+        <a:schemeClr val="dk1">
+          <a:lumMod val="65000"/>
+          <a:lumOff val="35000"/>
+        </a:schemeClr>
+      </a:solidFill>
+      <a:ln w="9525">
+        <a:solidFill>
+          <a:schemeClr val="tx1">
+            <a:lumMod val="65000"/>
+            <a:lumOff val="35000"/>
+          </a:schemeClr>
+        </a:solidFill>
+      </a:ln>
+    </cs:spPr>
+  </cs:downBar>
+  <cs:dropLine>
+    <cs:lnRef idx="0"/>
+    <cs:fillRef idx="0"/>
+    <cs:effectRef idx="0"/>
+    <cs:fontRef idx="minor">
+      <a:schemeClr val="tx1"/>
+    </cs:fontRef>
+    <cs:spPr>
+      <a:ln w="9525" cap="flat" cmpd="sng" algn="ctr">
+        <a:solidFill>
+          <a:schemeClr val="tx1">
+            <a:lumMod val="35000"/>
+            <a:lumOff val="65000"/>
+          </a:schemeClr>
+        </a:solidFill>
+        <a:round/>
+      </a:ln>
+    </cs:spPr>
+  </cs:dropLine>
+  <cs:errorBar>
+    <cs:lnRef idx="0"/>
+    <cs:fillRef idx="0"/>
+    <cs:effectRef idx="0"/>
+    <cs:fontRef idx="minor">
+      <a:schemeClr val="tx1"/>
+    </cs:fontRef>
+    <cs:spPr>
+      <a:ln w="9525" cap="flat" cmpd="sng" algn="ctr">
+        <a:solidFill>
+          <a:schemeClr val="tx1">
+            <a:lumMod val="65000"/>
+            <a:lumOff val="35000"/>
+          </a:schemeClr>
+        </a:solidFill>
+        <a:round/>
+      </a:ln>
+    </cs:spPr>
+  </cs:errorBar>
+  <cs:floor>
+    <cs:lnRef idx="0"/>
+    <cs:fillRef idx="0"/>
+    <cs:effectRef idx="0"/>
+    <cs:fontRef idx="minor">
+      <a:schemeClr val="tx1"/>
+    </cs:fontRef>
+    <cs:spPr>
+      <a:noFill/>
+      <a:ln>
+        <a:noFill/>
+      </a:ln>
+    </cs:spPr>
+  </cs:floor>
+  <cs:gridlineMajor>
+    <cs:lnRef idx="0"/>
+    <cs:fillRef idx="0"/>
+    <cs:effectRef idx="0"/>
+    <cs:fontRef idx="minor">
+      <a:schemeClr val="tx1"/>
+    </cs:fontRef>
+    <cs:spPr>
+      <a:ln w="9525" cap="flat" cmpd="sng" algn="ctr">
+        <a:solidFill>
+          <a:schemeClr val="tx1">
+            <a:lumMod val="15000"/>
+            <a:lumOff val="85000"/>
+          </a:schemeClr>
+        </a:solidFill>
+        <a:round/>
+      </a:ln>
+    </cs:spPr>
+  </cs:gridlineMajor>
+  <cs:gridlineMinor>
+    <cs:lnRef idx="0"/>
+    <cs:fillRef idx="0"/>
+    <cs:effectRef idx="0"/>
+    <cs:fontRef idx="minor">
+      <a:schemeClr val="tx1"/>
+    </cs:fontRef>
+    <cs:spPr>
+      <a:ln w="9525" cap="flat" cmpd="sng" algn="ctr">
+        <a:solidFill>
+          <a:schemeClr val="tx1">
+            <a:lumMod val="5000"/>
+            <a:lumOff val="95000"/>
+          </a:schemeClr>
+        </a:solidFill>
+        <a:round/>
+      </a:ln>
+    </cs:spPr>
+  </cs:gridlineMinor>
+  <cs:hiLoLine>
+    <cs:lnRef idx="0"/>
+    <cs:fillRef idx="0"/>
+    <cs:effectRef idx="0"/>
+    <cs:fontRef idx="minor">
+      <a:schemeClr val="tx1"/>
+    </cs:fontRef>
+    <cs:spPr>
+      <a:ln w="9525" cap="flat" cmpd="sng" algn="ctr">
+        <a:solidFill>
+          <a:schemeClr val="tx1">
+            <a:lumMod val="75000"/>
+            <a:lumOff val="25000"/>
+          </a:schemeClr>
+        </a:solidFill>
+        <a:round/>
+      </a:ln>
+    </cs:spPr>
+  </cs:hiLoLine>
+  <cs:leaderLine>
+    <cs:lnRef idx="0"/>
+    <cs:fillRef idx="0"/>
+    <cs:effectRef idx="0"/>
+    <cs:fontRef idx="minor">
+      <a:schemeClr val="tx1"/>
+    </cs:fontRef>
+    <cs:spPr>
+      <a:ln w="9525" cap="flat" cmpd="sng" algn="ctr">
+        <a:solidFill>
+          <a:schemeClr val="tx1">
+            <a:lumMod val="35000"/>
+            <a:lumOff val="65000"/>
+          </a:schemeClr>
+        </a:solidFill>
+        <a:round/>
+      </a:ln>
+    </cs:spPr>
+  </cs:leaderLine>
+  <cs:legend>
+    <cs:lnRef idx="0"/>
+    <cs:fillRef idx="0"/>
+    <cs:effectRef idx="0"/>
+    <cs:fontRef idx="minor">
+      <a:schemeClr val="tx1">
+        <a:lumMod val="65000"/>
+        <a:lumOff val="35000"/>
+      </a:schemeClr>
+    </cs:fontRef>
+    <cs:defRPr sz="900" kern="1200"/>
+  </cs:legend>
+  <cs:plotArea mods="allowNoFillOverride allowNoLineOverride">
+    <cs:lnRef idx="0"/>
+    <cs:fillRef idx="0"/>
+    <cs:effectRef idx="0"/>
+    <cs:fontRef idx="minor">
+      <a:schemeClr val="tx1"/>
+    </cs:fontRef>
+  </cs:plotArea>
+  <cs:plotArea3D mods="allowNoFillOverride allowNoLineOverride">
+    <cs:lnRef idx="0"/>
+    <cs:fillRef idx="0"/>
+    <cs:effectRef idx="0"/>
+    <cs:fontRef idx="minor">
+      <a:schemeClr val="tx1"/>
+    </cs:fontRef>
+  </cs:plotArea3D>
+  <cs:seriesAxis>
+    <cs:lnRef idx="0"/>
+    <cs:fillRef idx="0"/>
+    <cs:effectRef idx="0"/>
+    <cs:fontRef idx="minor">
+      <a:schemeClr val="tx1">
+        <a:lumMod val="65000"/>
+        <a:lumOff val="35000"/>
+      </a:schemeClr>
+    </cs:fontRef>
+    <cs:defRPr sz="900" kern="1200"/>
+  </cs:seriesAxis>
+  <cs:seriesLine>
+    <cs:lnRef idx="0"/>
+    <cs:fillRef idx="0"/>
+    <cs:effectRef idx="0"/>
+    <cs:fontRef idx="minor">
+      <a:schemeClr val="tx1"/>
+    </cs:fontRef>
+    <cs:spPr>
+      <a:ln w="9525" cap="flat" cmpd="sng" algn="ctr">
+        <a:solidFill>
+          <a:schemeClr val="tx1">
+            <a:lumMod val="35000"/>
+            <a:lumOff val="65000"/>
+          </a:schemeClr>
+        </a:solidFill>
+        <a:round/>
+      </a:ln>
+    </cs:spPr>
+  </cs:seriesLine>
+  <cs:title>
+    <cs:lnRef idx="0"/>
+    <cs:fillRef idx="0"/>
+    <cs:effectRef idx="0"/>
+    <cs:fontRef idx="minor">
+      <a:schemeClr val="tx1">
+        <a:lumMod val="65000"/>
+        <a:lumOff val="35000"/>
+      </a:schemeClr>
+    </cs:fontRef>
+    <cs:defRPr sz="1400" b="0" kern="1200" spc="0" baseline="0"/>
+  </cs:title>
+  <cs:trendline>
+    <cs:lnRef idx="0">
+      <cs:styleClr val="auto"/>
+    </cs:lnRef>
+    <cs:fillRef idx="0"/>
+    <cs:effectRef idx="0"/>
+    <cs:fontRef idx="minor">
+      <a:schemeClr val="tx1"/>
+    </cs:fontRef>
+    <cs:spPr>
+      <a:ln w="19050" cap="rnd">
+        <a:solidFill>
+          <a:schemeClr val="phClr"/>
+        </a:solidFill>
+        <a:prstDash val="sysDot"/>
+      </a:ln>
+    </cs:spPr>
+  </cs:trendline>
+  <cs:trendlineLabel>
+    <cs:lnRef idx="0"/>
+    <cs:fillRef idx="0"/>
+    <cs:effectRef idx="0"/>
+    <cs:fontRef idx="minor">
+      <a:schemeClr val="tx1">
+        <a:lumMod val="65000"/>
+        <a:lumOff val="35000"/>
+      </a:schemeClr>
+    </cs:fontRef>
+    <cs:defRPr sz="900" kern="1200"/>
+  </cs:trendlineLabel>
+  <cs:upBar>
+    <cs:lnRef idx="0"/>
+    <cs:fillRef idx="0"/>
+    <cs:effectRef idx="0"/>
+    <cs:fontRef idx="minor">
+      <a:schemeClr val="dk1"/>
+    </cs:fontRef>
+    <cs:spPr>
+      <a:solidFill>
+        <a:schemeClr val="lt1"/>
+      </a:solidFill>
+      <a:ln w="9525">
+        <a:solidFill>
+          <a:schemeClr val="tx1">
+            <a:lumMod val="15000"/>
+            <a:lumOff val="85000"/>
+          </a:schemeClr>
+        </a:solidFill>
+      </a:ln>
+    </cs:spPr>
+  </cs:upBar>
+  <cs:valueAxis>
+    <cs:lnRef idx="0"/>
+    <cs:fillRef idx="0"/>
+    <cs:effectRef idx="0"/>
+    <cs:fontRef idx="minor">
+      <a:schemeClr val="tx1">
+        <a:lumMod val="65000"/>
+        <a:lumOff val="35000"/>
+      </a:schemeClr>
+    </cs:fontRef>
+    <cs:defRPr sz="900" kern="1200"/>
+  </cs:valueAxis>
+  <cs:wall>
+    <cs:lnRef idx="0"/>
+    <cs:fillRef idx="0"/>
+    <cs:effectRef idx="0"/>
+    <cs:fontRef idx="minor">
+      <a:schemeClr val="tx1"/>
+    </cs:fontRef>
+    <cs:spPr>
+      <a:noFill/>
+      <a:ln>
+        <a:noFill/>
+      </a:ln>
+    </cs:spPr>
+  </cs:wall>
+</cs:chartStyle>
+</file>
+
+<file path=word/charts/style2.xml><?xml version="1.0" encoding="utf-8"?>
+<cs:chartStyle xmlns:cs="http://schemas.microsoft.com/office/drawing/2012/chartStyle" xmlns:a="http://schemas.openxmlformats.org/drawingml/2006/main" id="297">
+  <cs:axisTitle>
+    <cs:lnRef idx="0"/>
+    <cs:fillRef idx="0"/>
+    <cs:effectRef idx="0"/>
+    <cs:fontRef idx="minor">
+      <a:schemeClr val="tx1">
+        <a:lumMod val="65000"/>
+        <a:lumOff val="35000"/>
+      </a:schemeClr>
+    </cs:fontRef>
+    <cs:defRPr sz="1000" kern="1200"/>
+  </cs:axisTitle>
+  <cs:categoryAxis>
+    <cs:lnRef idx="0"/>
+    <cs:fillRef idx="0"/>
+    <cs:effectRef idx="0"/>
+    <cs:fontRef idx="minor">
+      <a:schemeClr val="tx1">
+        <a:lumMod val="65000"/>
+        <a:lumOff val="35000"/>
+      </a:schemeClr>
+    </cs:fontRef>
+    <cs:spPr>
+      <a:ln w="9525" cap="flat" cmpd="sng" algn="ctr">
+        <a:solidFill>
+          <a:schemeClr val="tx1">
+            <a:lumMod val="15000"/>
+            <a:lumOff val="85000"/>
+          </a:schemeClr>
+        </a:solidFill>
+        <a:round/>
+      </a:ln>
+    </cs:spPr>
+    <cs:defRPr sz="900" kern="1200"/>
+  </cs:categoryAxis>
+  <cs:chartArea mods="allowNoFillOverride allowNoLineOverride">
+    <cs:lnRef idx="0"/>
+    <cs:fillRef idx="0"/>
+    <cs:effectRef idx="0"/>
+    <cs:fontRef idx="minor">
+      <a:schemeClr val="tx1"/>
+    </cs:fontRef>
+    <cs:spPr>
+      <a:solidFill>
+        <a:schemeClr val="bg1"/>
+      </a:solidFill>
+      <a:ln w="9525" cap="flat" cmpd="sng" algn="ctr">
+        <a:solidFill>
+          <a:schemeClr val="tx1">
+            <a:lumMod val="15000"/>
+            <a:lumOff val="85000"/>
+          </a:schemeClr>
+        </a:solidFill>
+        <a:round/>
+      </a:ln>
+    </cs:spPr>
+    <cs:defRPr sz="1000" kern="1200"/>
+  </cs:chartArea>
+  <cs:dataLabel>
+    <cs:lnRef idx="0"/>
+    <cs:fillRef idx="0"/>
+    <cs:effectRef idx="0"/>
+    <cs:fontRef idx="minor">
+      <a:schemeClr val="tx1">
+        <a:lumMod val="75000"/>
+        <a:lumOff val="25000"/>
+      </a:schemeClr>
+    </cs:fontRef>
+    <cs:defRPr sz="900" kern="1200"/>
+  </cs:dataLabel>
+  <cs:dataLabelCallout>
+    <cs:lnRef idx="0"/>
+    <cs:fillRef idx="0"/>
+    <cs:effectRef idx="0"/>
+    <cs:fontRef idx="minor">
+      <a:schemeClr val="dk1">
+        <a:lumMod val="65000"/>
+        <a:lumOff val="35000"/>
+      </a:schemeClr>
+    </cs:fontRef>
+    <cs:spPr>
+      <a:solidFill>
+        <a:schemeClr val="lt1"/>
+      </a:solidFill>
+      <a:ln>
+        <a:solidFill>
+          <a:schemeClr val="dk1">
+            <a:lumMod val="25000"/>
+            <a:lumOff val="75000"/>
+          </a:schemeClr>
+        </a:solidFill>
+      </a:ln>
+    </cs:spPr>
+    <cs:defRPr sz="900" kern="1200"/>
+    <cs:bodyPr rot="0" spcFirstLastPara="1" vertOverflow="clip" horzOverflow="clip" vert="horz" wrap="square" lIns="36576" tIns="18288" rIns="36576" bIns="18288" anchor="ctr" anchorCtr="1">
+      <a:spAutoFit/>
+    </cs:bodyPr>
+  </cs:dataLabelCallout>
+  <cs:dataPoint>
+    <cs:lnRef idx="0"/>
+    <cs:fillRef idx="1">
+      <cs:styleClr val="auto"/>
+    </cs:fillRef>
+    <cs:effectRef idx="0"/>
+    <cs:fontRef idx="minor">
+      <a:schemeClr val="tx1"/>
+    </cs:fontRef>
+  </cs:dataPoint>
+  <cs:dataPoint3D>
+    <cs:lnRef idx="0"/>
+    <cs:fillRef idx="1">
+      <cs:styleClr val="auto"/>
+    </cs:fillRef>
+    <cs:effectRef idx="0"/>
+    <cs:fontRef idx="minor">
+      <a:schemeClr val="tx1"/>
+    </cs:fontRef>
+  </cs:dataPoint3D>
+  <cs:dataPointLine>
+    <cs:lnRef idx="0">
+      <cs:styleClr val="auto"/>
+    </cs:lnRef>
+    <cs:fillRef idx="1"/>
+    <cs:effectRef idx="0"/>
+    <cs:fontRef idx="minor">
+      <a:schemeClr val="tx1"/>
+    </cs:fontRef>
+    <cs:spPr>
+      <a:ln w="28575" cap="rnd">
+        <a:solidFill>
+          <a:schemeClr val="phClr"/>
+        </a:solidFill>
+        <a:round/>
+      </a:ln>
+    </cs:spPr>
+  </cs:dataPointLine>
+  <cs:dataPointMarker>
+    <cs:lnRef idx="0">
+      <cs:styleClr val="auto"/>
+    </cs:lnRef>
+    <cs:fillRef idx="1">
+      <cs:styleClr val="auto"/>
+    </cs:fillRef>
+    <cs:effectRef idx="0"/>
+    <cs:fontRef idx="minor">
+      <a:schemeClr val="tx1"/>
+    </cs:fontRef>
+    <cs:spPr>
+      <a:ln w="9525">
+        <a:solidFill>
+          <a:schemeClr val="phClr"/>
+        </a:solidFill>
+      </a:ln>
+    </cs:spPr>
+  </cs:dataPointMarker>
+  <cs:dataPointMarkerLayout symbol="circle" size="5"/>
+  <cs:dataPointWireframe>
+    <cs:lnRef idx="0">
+      <cs:styleClr val="auto"/>
+    </cs:lnRef>
+    <cs:fillRef idx="1"/>
+    <cs:effectRef idx="0"/>
+    <cs:fontRef idx="minor">
+      <a:schemeClr val="tx1"/>
+    </cs:fontRef>
+    <cs:spPr>
+      <a:ln w="9525" cap="rnd">
+        <a:solidFill>
+          <a:schemeClr val="phClr"/>
+        </a:solidFill>
+        <a:round/>
+      </a:ln>
+    </cs:spPr>
+  </cs:dataPointWireframe>
+  <cs:dataTable>
+    <cs:lnRef idx="0"/>
+    <cs:fillRef idx="0"/>
+    <cs:effectRef idx="0"/>
+    <cs:fontRef idx="minor">
+      <a:schemeClr val="tx1">
+        <a:lumMod val="65000"/>
+        <a:lumOff val="35000"/>
+      </a:schemeClr>
+    </cs:fontRef>
+    <cs:spPr>
+      <a:noFill/>
+      <a:ln w="9525" cap="flat" cmpd="sng" algn="ctr">
+        <a:solidFill>
+          <a:schemeClr val="tx1">
+            <a:lumMod val="15000"/>
+            <a:lumOff val="85000"/>
+          </a:schemeClr>
+        </a:solidFill>
+        <a:round/>
+      </a:ln>
+    </cs:spPr>
+    <cs:defRPr sz="900" kern="1200"/>
+  </cs:dataTable>
+  <cs:downBar>
+    <cs:lnRef idx="0"/>
+    <cs:fillRef idx="0"/>
+    <cs:effectRef idx="0"/>
+    <cs:fontRef idx="minor">
+      <a:schemeClr val="tx1"/>
+    </cs:fontRef>
+    <cs:spPr>
+      <a:solidFill>
+        <a:schemeClr val="dk1">
+          <a:lumMod val="75000"/>
+          <a:lumOff val="25000"/>
+        </a:schemeClr>
+      </a:solidFill>
+      <a:ln w="9525" cap="flat" cmpd="sng" algn="ctr">
+        <a:solidFill>
+          <a:schemeClr val="tx1">
+            <a:lumMod val="65000"/>
+            <a:lumOff val="35000"/>
+          </a:schemeClr>
+        </a:solidFill>
+        <a:round/>
+      </a:ln>
+    </cs:spPr>
+  </cs:downBar>
+  <cs:dropLine>
+    <cs:lnRef idx="0"/>
+    <cs:fillRef idx="0"/>
+    <cs:effectRef idx="0"/>
+    <cs:fontRef idx="minor">
+      <a:schemeClr val="tx1"/>
+    </cs:fontRef>
+    <cs:spPr>
+      <a:ln w="9525" cap="flat" cmpd="sng" algn="ctr">
+        <a:solidFill>
+          <a:schemeClr val="tx1">
+            <a:lumMod val="35000"/>
+            <a:lumOff val="65000"/>
+          </a:schemeClr>
+        </a:solidFill>
+        <a:round/>
+      </a:ln>
+    </cs:spPr>
+  </cs:dropLine>
+  <cs:errorBar>
+    <cs:lnRef idx="0"/>
+    <cs:fillRef idx="0"/>
+    <cs:effectRef idx="0"/>
+    <cs:fontRef idx="minor">
+      <a:schemeClr val="tx1"/>
+    </cs:fontRef>
+    <cs:spPr>
+      <a:ln w="9525" cap="flat" cmpd="sng" algn="ctr">
+        <a:solidFill>
+          <a:schemeClr val="tx1">
+            <a:lumMod val="65000"/>
+            <a:lumOff val="35000"/>
+          </a:schemeClr>
+        </a:solidFill>
+        <a:round/>
+      </a:ln>
+    </cs:spPr>
+  </cs:errorBar>
+  <cs:floor>
+    <cs:lnRef idx="0"/>
+    <cs:fillRef idx="0"/>
+    <cs:effectRef idx="0"/>
+    <cs:fontRef idx="minor">
+      <a:schemeClr val="tx1"/>
+    </cs:fontRef>
+    <cs:spPr>
+      <a:noFill/>
+      <a:ln>
+        <a:noFill/>
+      </a:ln>
+    </cs:spPr>
+  </cs:floor>
+  <cs:gridlineMajor>
+    <cs:lnRef idx="0"/>
+    <cs:fillRef idx="0"/>
+    <cs:effectRef idx="0"/>
+    <cs:fontRef idx="minor">
+      <a:schemeClr val="tx1"/>
+    </cs:fontRef>
+    <cs:spPr>
+      <a:ln w="9525" cap="flat" cmpd="sng" algn="ctr">
+        <a:solidFill>
+          <a:schemeClr val="tx1">
+            <a:lumMod val="15000"/>
+            <a:lumOff val="85000"/>
+          </a:schemeClr>
+        </a:solidFill>
+        <a:round/>
+      </a:ln>
+    </cs:spPr>
+  </cs:gridlineMajor>
+  <cs:gridlineMinor>
+    <cs:lnRef idx="0"/>
+    <cs:fillRef idx="0"/>
+    <cs:effectRef idx="0"/>
+    <cs:fontRef idx="minor">
+      <a:schemeClr val="tx1"/>
+    </cs:fontRef>
+    <cs:spPr>
+      <a:ln w="9525" cap="flat" cmpd="sng" algn="ctr">
+        <a:solidFill>
+          <a:schemeClr val="tx1">
+            <a:lumMod val="5000"/>
+            <a:lumOff val="95000"/>
+          </a:schemeClr>
+        </a:solidFill>
+        <a:round/>
+      </a:ln>
+    </cs:spPr>
+  </cs:gridlineMinor>
+  <cs:hiLoLine>
+    <cs:lnRef idx="0"/>
+    <cs:fillRef idx="0"/>
+    <cs:effectRef idx="0"/>
+    <cs:fontRef idx="minor">
+      <a:schemeClr val="tx1"/>
+    </cs:fontRef>
+    <cs:spPr>
+      <a:ln w="9525" cap="flat" cmpd="sng" algn="ctr">
+        <a:solidFill>
+          <a:schemeClr val="tx1">
+            <a:lumMod val="50000"/>
+            <a:lumOff val="50000"/>
+          </a:schemeClr>
+        </a:solidFill>
+        <a:round/>
+      </a:ln>
+    </cs:spPr>
+  </cs:hiLoLine>
+  <cs:leaderLine>
+    <cs:lnRef idx="0"/>
+    <cs:fillRef idx="0"/>
+    <cs:effectRef idx="0"/>
+    <cs:fontRef idx="minor">
+      <a:schemeClr val="tx1"/>
+    </cs:fontRef>
+    <cs:spPr>
+      <a:ln w="9525" cap="flat" cmpd="sng" algn="ctr">
+        <a:solidFill>
+          <a:schemeClr val="tx1">
+            <a:lumMod val="35000"/>
+            <a:lumOff val="65000"/>
+          </a:schemeClr>
+        </a:solidFill>
+        <a:round/>
+      </a:ln>
+    </cs:spPr>
+  </cs:leaderLine>
+  <cs:legend>
+    <cs:lnRef idx="0"/>
+    <cs:fillRef idx="0"/>
+    <cs:effectRef idx="0"/>
+    <cs:fontRef idx="minor">
+      <a:schemeClr val="tx1">
+        <a:lumMod val="65000"/>
+        <a:lumOff val="35000"/>
+      </a:schemeClr>
+    </cs:fontRef>
+    <cs:defRPr sz="900" kern="1200"/>
+  </cs:legend>
+  <cs:plotArea mods="allowNoFillOverride allowNoLineOverride">
+    <cs:lnRef idx="0"/>
+    <cs:fillRef idx="0"/>
+    <cs:effectRef idx="0"/>
+    <cs:fontRef idx="minor">
+      <a:schemeClr val="tx1"/>
+    </cs:fontRef>
+  </cs:plotArea>
+  <cs:plotArea3D mods="allowNoFillOverride allowNoLineOverride">
+    <cs:lnRef idx="0"/>
+    <cs:fillRef idx="0"/>
+    <cs:effectRef idx="0"/>
+    <cs:fontRef idx="minor">
+      <a:schemeClr val="tx1"/>
+    </cs:fontRef>
+  </cs:plotArea3D>
+  <cs:seriesAxis>
+    <cs:lnRef idx="0"/>
+    <cs:fillRef idx="0"/>
+    <cs:effectRef idx="0"/>
+    <cs:fontRef idx="minor">
+      <a:schemeClr val="tx1">
+        <a:lumMod val="65000"/>
+        <a:lumOff val="35000"/>
+      </a:schemeClr>
+    </cs:fontRef>
+    <cs:defRPr sz="900" kern="1200"/>
+  </cs:seriesAxis>
+  <cs:seriesLine>
+    <cs:lnRef idx="0"/>
+    <cs:fillRef idx="0"/>
+    <cs:effectRef idx="0"/>
+    <cs:fontRef idx="minor">
+      <a:schemeClr val="tx1"/>
+    </cs:fontRef>
+    <cs:spPr>
+      <a:ln w="9525" cap="flat" cmpd="sng" algn="ctr">
+        <a:solidFill>
+          <a:schemeClr val="tx1">
+            <a:lumMod val="35000"/>
+            <a:lumOff val="65000"/>
+          </a:schemeClr>
+        </a:solidFill>
+        <a:round/>
+      </a:ln>
+    </cs:spPr>
+  </cs:seriesLine>
+  <cs:title>
+    <cs:lnRef idx="0"/>
+    <cs:fillRef idx="0"/>
+    <cs:effectRef idx="0"/>
+    <cs:fontRef idx="minor">
+      <a:schemeClr val="tx1">
+        <a:lumMod val="65000"/>
+        <a:lumOff val="35000"/>
+      </a:schemeClr>
+    </cs:fontRef>
+    <cs:defRPr sz="1400" b="0" kern="1200" spc="0" baseline="0"/>
+  </cs:title>
+  <cs:trendline>
+    <cs:lnRef idx="0">
+      <cs:styleClr val="auto"/>
+    </cs:lnRef>
+    <cs:fillRef idx="0"/>
+    <cs:effectRef idx="0"/>
+    <cs:fontRef idx="minor">
+      <a:schemeClr val="tx1"/>
+    </cs:fontRef>
+    <cs:spPr>
+      <a:ln w="19050" cap="rnd">
+        <a:solidFill>
+          <a:schemeClr val="phClr"/>
+        </a:solidFill>
+        <a:prstDash val="sysDot"/>
+      </a:ln>
+    </cs:spPr>
+  </cs:trendline>
+  <cs:trendlineLabel>
+    <cs:lnRef idx="0"/>
+    <cs:fillRef idx="0"/>
+    <cs:effectRef idx="0"/>
+    <cs:fontRef idx="minor">
+      <a:schemeClr val="tx1">
+        <a:lumMod val="65000"/>
+        <a:lumOff val="35000"/>
+      </a:schemeClr>
+    </cs:fontRef>
+    <cs:defRPr sz="900" kern="1200"/>
+  </cs:trendlineLabel>
+  <cs:upBar>
+    <cs:lnRef idx="0"/>
+    <cs:fillRef idx="0"/>
+    <cs:effectRef idx="0"/>
+    <cs:fontRef idx="minor">
+      <a:schemeClr val="tx1"/>
+    </cs:fontRef>
+    <cs:spPr>
+      <a:solidFill>
+        <a:schemeClr val="lt1"/>
+      </a:solidFill>
+      <a:ln w="9525" cap="flat" cmpd="sng" algn="ctr">
+        <a:solidFill>
+          <a:schemeClr val="tx1">
+            <a:lumMod val="65000"/>
+            <a:lumOff val="35000"/>
+          </a:schemeClr>
+        </a:solidFill>
+        <a:round/>
+      </a:ln>
+    </cs:spPr>
+  </cs:upBar>
+  <cs:valueAxis>
+    <cs:lnRef idx="0"/>
+    <cs:fillRef idx="0"/>
+    <cs:effectRef idx="0"/>
+    <cs:fontRef idx="minor">
+      <a:schemeClr val="tx1">
+        <a:lumMod val="65000"/>
+        <a:lumOff val="35000"/>
+      </a:schemeClr>
+    </cs:fontRef>
+    <cs:defRPr sz="900" kern="1200"/>
+  </cs:valueAxis>
+  <cs:wall>
+    <cs:lnRef idx="0"/>
+    <cs:fillRef idx="0"/>
+    <cs:effectRef idx="0"/>
+    <cs:fontRef idx="minor">
+      <a:schemeClr val="tx1"/>
+    </cs:fontRef>
+    <cs:spPr>
+      <a:noFill/>
+      <a:ln>
+        <a:noFill/>
+      </a:ln>
+    </cs:spPr>
+  </cs:wall>
+</cs:chartStyle>
+</file>
+
 <file path=word/theme/theme1.xml><?xml version="1.0" encoding="utf-8"?>
 <a:theme xmlns:a="http://schemas.openxmlformats.org/drawingml/2006/main" name="Office Theme">
   <a:themeElements>

</xml_diff>